<commit_message>
Axis PCB Errata document added Minor documentation update
</commit_message>
<xml_diff>
--- a/Documentation/Spinning LED Design.docx
+++ b/Documentation/Spinning LED Design.docx
@@ -1,6 +1,6 @@
 
 <file path=word/document.xml><?xml version="1.0" encoding="utf-8"?>
-<w:document xmlns:wpc="http://schemas.microsoft.com/office/word/2010/wordprocessingCanvas" xmlns:cx="http://schemas.microsoft.com/office/drawing/2014/chartex" xmlns:cx1="http://schemas.microsoft.com/office/drawing/2015/9/8/chartex" xmlns:cx2="http://schemas.microsoft.com/office/drawing/2015/10/21/chartex" xmlns:cx3="http://schemas.microsoft.com/office/drawing/2016/5/9/chartex" xmlns:cx4="http://schemas.microsoft.com/office/drawing/2016/5/10/chartex" xmlns:cx5="http://schemas.microsoft.com/office/drawing/2016/5/11/chartex" xmlns:cx6="http://schemas.microsoft.com/office/drawing/2016/5/12/chartex" xmlns:cx7="http://schemas.microsoft.com/office/drawing/2016/5/13/chartex" xmlns:cx8="http://schemas.microsoft.com/office/drawing/2016/5/14/chartex" xmlns:mc="http://schemas.openxmlformats.org/markup-compatibility/2006" xmlns:aink="http://schemas.microsoft.com/office/drawing/2016/ink" xmlns:am3d="http://schemas.microsoft.com/office/drawing/2017/model3d" xmlns:o="urn:schemas-microsoft-com:office:office" xmlns:oel="http://schemas.microsoft.com/office/2019/extlst" xmlns:r="http://schemas.openxmlformats.org/officeDocument/2006/relationships" xmlns:m="http://schemas.openxmlformats.org/officeDocument/2006/math" xmlns:v="urn:schemas-microsoft-com:vml" xmlns:wp14="http://schemas.microsoft.com/office/word/2010/wordprocessingDrawing" xmlns:wp="http://schemas.openxmlformats.org/drawingml/2006/wordprocessingDrawing" xmlns:w10="urn:schemas-microsoft-com:office:word" xmlns:w="http://schemas.openxmlformats.org/wordprocessingml/2006/main" xmlns:w14="http://schemas.microsoft.com/office/word/2010/wordml" xmlns:w15="http://schemas.microsoft.com/office/word/2012/wordml" xmlns:w16cex="http://schemas.microsoft.com/office/word/2018/wordml/cex" xmlns:w16cid="http://schemas.microsoft.com/office/word/2016/wordml/cid" xmlns:w16="http://schemas.microsoft.com/office/word/2018/wordml" xmlns:w16du="http://schemas.microsoft.com/office/word/2023/wordml/word16du" xmlns:w16sdtdh="http://schemas.microsoft.com/office/word/2020/wordml/sdtdatahash" xmlns:w16se="http://schemas.microsoft.com/office/word/2015/wordml/symex" xmlns:wpg="http://schemas.microsoft.com/office/word/2010/wordprocessingGroup" xmlns:wpi="http://schemas.microsoft.com/office/word/2010/wordprocessingInk" xmlns:wne="http://schemas.microsoft.com/office/word/2006/wordml" xmlns:wps="http://schemas.microsoft.com/office/word/2010/wordprocessingShape" mc:Ignorable="w14 w15 w16se w16cid w16 w16cex w16sdtdh wp14">
+<w:document xmlns:wpc="http://schemas.microsoft.com/office/word/2010/wordprocessingCanvas" xmlns:cx="http://schemas.microsoft.com/office/drawing/2014/chartex" xmlns:cx1="http://schemas.microsoft.com/office/drawing/2015/9/8/chartex" xmlns:cx2="http://schemas.microsoft.com/office/drawing/2015/10/21/chartex" xmlns:cx3="http://schemas.microsoft.com/office/drawing/2016/5/9/chartex" xmlns:cx4="http://schemas.microsoft.com/office/drawing/2016/5/10/chartex" xmlns:cx5="http://schemas.microsoft.com/office/drawing/2016/5/11/chartex" xmlns:cx6="http://schemas.microsoft.com/office/drawing/2016/5/12/chartex" xmlns:cx7="http://schemas.microsoft.com/office/drawing/2016/5/13/chartex" xmlns:cx8="http://schemas.microsoft.com/office/drawing/2016/5/14/chartex" xmlns:mc="http://schemas.openxmlformats.org/markup-compatibility/2006" xmlns:aink="http://schemas.microsoft.com/office/drawing/2016/ink" xmlns:am3d="http://schemas.microsoft.com/office/drawing/2017/model3d" xmlns:o="urn:schemas-microsoft-com:office:office" xmlns:oel="http://schemas.microsoft.com/office/2019/extlst" xmlns:r="http://schemas.openxmlformats.org/officeDocument/2006/relationships" xmlns:m="http://schemas.openxmlformats.org/officeDocument/2006/math" xmlns:v="urn:schemas-microsoft-com:vml" xmlns:wp14="http://schemas.microsoft.com/office/word/2010/wordprocessingDrawing" xmlns:wp="http://schemas.openxmlformats.org/drawingml/2006/wordprocessingDrawing" xmlns:w10="urn:schemas-microsoft-com:office:word" xmlns:w="http://schemas.openxmlformats.org/wordprocessingml/2006/main" xmlns:w14="http://schemas.microsoft.com/office/word/2010/wordml" xmlns:w15="http://schemas.microsoft.com/office/word/2012/wordml" xmlns:w16cex="http://schemas.microsoft.com/office/word/2018/wordml/cex" xmlns:w16cid="http://schemas.microsoft.com/office/word/2016/wordml/cid" xmlns:w16="http://schemas.microsoft.com/office/word/2018/wordml" xmlns:w16sdtdh="http://schemas.microsoft.com/office/word/2020/wordml/sdtdatahash" xmlns:w16se="http://schemas.microsoft.com/office/word/2015/wordml/symex" xmlns:wpg="http://schemas.microsoft.com/office/word/2010/wordprocessingGroup" xmlns:wpi="http://schemas.microsoft.com/office/word/2010/wordprocessingInk" xmlns:wne="http://schemas.microsoft.com/office/word/2006/wordml" xmlns:wps="http://schemas.microsoft.com/office/word/2010/wordprocessingShape" mc:Ignorable="w14 w15 w16se w16cid w16 w16cex w16sdtdh wp14">
   <w:body>
     <w:p>
       <w:pPr>
@@ -3028,21 +3028,7 @@
         <w:rPr>
           <w:lang w:val="en-US"/>
         </w:rPr>
-        <w:t>Parts will be sourced as-is or 3D printed. Can source PCB &amp; electronic components for critical parts (</w:t>
-      </w:r>
-      <w:proofErr w:type="gramStart"/>
-      <w:r>
-        <w:rPr>
-          <w:lang w:val="en-US"/>
-        </w:rPr>
-        <w:t>e.g.</w:t>
-      </w:r>
-      <w:proofErr w:type="gramEnd"/>
-      <w:r>
-        <w:rPr>
-          <w:lang w:val="en-US"/>
-        </w:rPr>
-        <w:t xml:space="preserve"> moving world)</w:t>
+        <w:t>Parts will be sourced as-is or 3D printed. Can source PCB &amp; electronic components for critical parts (e.g. moving world)</w:t>
       </w:r>
     </w:p>
     <w:p>
@@ -3078,35 +3064,7 @@
         <w:rPr>
           <w:lang w:val="en-US"/>
         </w:rPr>
-        <w:t xml:space="preserve">Build around HD107S RGB </w:t>
-      </w:r>
-      <w:proofErr w:type="spellStart"/>
-      <w:r>
-        <w:rPr>
-          <w:lang w:val="en-US"/>
-        </w:rPr>
-        <w:t>leds</w:t>
-      </w:r>
-      <w:proofErr w:type="spellEnd"/>
-      <w:r>
-        <w:rPr>
-          <w:lang w:val="en-US"/>
-        </w:rPr>
-        <w:t xml:space="preserve">, 144 </w:t>
-      </w:r>
-      <w:proofErr w:type="spellStart"/>
-      <w:r>
-        <w:rPr>
-          <w:lang w:val="en-US"/>
-        </w:rPr>
-        <w:t>leds</w:t>
-      </w:r>
-      <w:proofErr w:type="spellEnd"/>
-      <w:r>
-        <w:rPr>
-          <w:lang w:val="en-US"/>
-        </w:rPr>
-        <w:t>/meter (fast &amp; easy to control)</w:t>
+        <w:t>Build around HD107S RGB leds, 144 leds/meter (fast &amp; easy to control)</w:t>
       </w:r>
     </w:p>
     <w:p>
@@ -3903,7 +3861,7 @@
               </wp:anchor>
             </w:drawing>
           </mc:Choice>
-          <mc:Fallback>
+          <mc:Fallback xmlns:w16du="http://schemas.microsoft.com/office/word/2023/wordml/word16du">
             <w:pict>
               <v:group w14:anchorId="43971814" id="Canvas 119" o:spid="_x0000_s1026" editas="canvas" style="position:absolute;margin-left:113.8pt;margin-top:0;width:165pt;height:153.35pt;z-index:251658240;mso-position-horizontal:right;mso-width-relative:margin;mso-height-relative:margin" coordsize="20948,19475" o:gfxdata="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">
                 <v:shape id="_x0000_s1027" type="#_x0000_t75" style="position:absolute;width:20948;height:19475;visibility:visible;mso-wrap-style:square" filled="t">
@@ -4025,19 +3983,11 @@
           <w:lang w:val="en-US"/>
         </w:rPr>
       </w:pPr>
-      <w:proofErr w:type="gramStart"/>
-      <w:r>
-        <w:rPr>
-          <w:lang w:val="en-US"/>
-        </w:rPr>
-        <w:t>First</w:t>
-      </w:r>
-      <w:proofErr w:type="gramEnd"/>
-      <w:r>
-        <w:rPr>
-          <w:lang w:val="en-US"/>
-        </w:rPr>
-        <w:t xml:space="preserve"> we need a weight estimate:</w:t>
+      <w:r>
+        <w:rPr>
+          <w:lang w:val="en-US"/>
+        </w:rPr>
+        <w:t>First we need a weight estimate:</w:t>
       </w:r>
     </w:p>
     <w:p>
@@ -4743,21 +4693,7 @@
                 <w:lang w:val="en-US"/>
               </w:rPr>
               <w:br/>
-              <w:t xml:space="preserve">20 </w:t>
-            </w:r>
-            <w:proofErr w:type="spellStart"/>
-            <w:r>
-              <w:rPr>
-                <w:lang w:val="en-US"/>
-              </w:rPr>
-              <w:t>rps</w:t>
-            </w:r>
-            <w:proofErr w:type="spellEnd"/>
-            <w:r>
-              <w:rPr>
-                <w:lang w:val="en-US"/>
-              </w:rPr>
-              <w:t xml:space="preserve"> / 1200 rpm</w:t>
+              <w:t>20 rps / 1200 rpm</w:t>
             </w:r>
           </w:p>
         </w:tc>
@@ -4783,21 +4719,7 @@
                 <w:lang w:val="en-US"/>
               </w:rPr>
               <w:br/>
-              <w:t xml:space="preserve">25 </w:t>
-            </w:r>
-            <w:proofErr w:type="spellStart"/>
-            <w:r>
-              <w:rPr>
-                <w:lang w:val="en-US"/>
-              </w:rPr>
-              <w:t>rps</w:t>
-            </w:r>
-            <w:proofErr w:type="spellEnd"/>
-            <w:r>
-              <w:rPr>
-                <w:lang w:val="en-US"/>
-              </w:rPr>
-              <w:t xml:space="preserve"> / 1500 rpm</w:t>
+              <w:t>25 rps / 1500 rpm</w:t>
             </w:r>
           </w:p>
         </w:tc>
@@ -4823,20 +4745,7 @@
                 <w:lang w:val="en-US"/>
               </w:rPr>
               <w:br/>
-            </w:r>
-            <w:proofErr w:type="spellStart"/>
-            <w:r>
-              <w:rPr>
-                <w:lang w:val="en-US"/>
-              </w:rPr>
-              <w:t>rps</w:t>
-            </w:r>
-            <w:proofErr w:type="spellEnd"/>
-            <w:r>
-              <w:rPr>
-                <w:lang w:val="en-US"/>
-              </w:rPr>
-              <w:t xml:space="preserve"> 30/ 1800 rpm</w:t>
+              <w:t>rps 30/ 1800 rpm</w:t>
             </w:r>
           </w:p>
         </w:tc>
@@ -5171,21 +5080,7 @@
         <w:rPr>
           <w:lang w:val="en-US"/>
         </w:rPr>
-        <w:t xml:space="preserve">Concern: what is a </w:t>
-      </w:r>
-      <w:proofErr w:type="spellStart"/>
-      <w:r>
-        <w:rPr>
-          <w:lang w:val="en-US"/>
-        </w:rPr>
-        <w:t>a</w:t>
-      </w:r>
-      <w:proofErr w:type="spellEnd"/>
-      <w:r>
-        <w:rPr>
-          <w:lang w:val="en-US"/>
-        </w:rPr>
-        <w:t xml:space="preserve"> safe speed?</w:t>
+        <w:t>Concern: what is a a safe speed?</w:t>
       </w:r>
     </w:p>
     <w:p>
@@ -8539,20 +8434,12 @@
               </w:rPr>
               <w:br/>
             </w:r>
-            <w:proofErr w:type="gramStart"/>
             <w:r>
               <w:rPr>
                 <w:lang w:val="en-US"/>
               </w:rPr>
               <w:lastRenderedPageBreak/>
-              <w:t>Non-interlaced</w:t>
-            </w:r>
-            <w:proofErr w:type="gramEnd"/>
-            <w:r>
-              <w:rPr>
-                <w:lang w:val="en-US"/>
-              </w:rPr>
-              <w:t xml:space="preserve"> can use that both arms show same image.</w:t>
+              <w:t>Non-interlaced can use that both arms show same image.</w:t>
             </w:r>
           </w:p>
         </w:tc>
@@ -8646,20 +8533,7 @@
                 <w:lang w:val="en-US"/>
               </w:rPr>
               <w:br/>
-            </w:r>
-            <w:proofErr w:type="gramStart"/>
-            <w:r>
-              <w:rPr>
-                <w:lang w:val="en-US"/>
-              </w:rPr>
-              <w:t>Non-interlaces</w:t>
-            </w:r>
-            <w:proofErr w:type="gramEnd"/>
-            <w:r>
-              <w:rPr>
-                <w:lang w:val="en-US"/>
-              </w:rPr>
-              <w:t xml:space="preserve"> has half resolution to keep pixels square.</w:t>
+              <w:t>Non-interlaces has half resolution to keep pixels square.</w:t>
             </w:r>
           </w:p>
         </w:tc>
@@ -9039,21 +8913,7 @@
         <w:rPr>
           <w:lang w:val="en-US"/>
         </w:rPr>
-        <w:t xml:space="preserve">Axis MCU with companion </w:t>
-      </w:r>
-      <w:proofErr w:type="spellStart"/>
-      <w:r>
-        <w:rPr>
-          <w:lang w:val="en-US"/>
-        </w:rPr>
-        <w:t>WiFi</w:t>
-      </w:r>
-      <w:proofErr w:type="spellEnd"/>
-      <w:r>
-        <w:rPr>
-          <w:lang w:val="en-US"/>
-        </w:rPr>
-        <w:t xml:space="preserve"> MCU to handle projection on LED strips</w:t>
+        <w:t>Axis MCU with companion WiFi MCU to handle projection on LED strips</w:t>
       </w:r>
     </w:p>
     <w:p>
@@ -9951,14 +9811,12 @@
                                   <w:lang w:val="en-US"/>
                                 </w:rPr>
                               </w:pPr>
-                              <w:proofErr w:type="spellStart"/>
                               <w:r>
                                 <w:rPr>
                                   <w:lang w:val="en-US"/>
                                 </w:rPr>
                                 <w:t>WiFi</w:t>
                               </w:r>
-                              <w:proofErr w:type="spellEnd"/>
                               <w:r>
                                 <w:rPr>
                                   <w:lang w:val="en-US"/>
@@ -10302,14 +10160,12 @@
                             <w:lang w:val="en-US"/>
                           </w:rPr>
                         </w:pPr>
-                        <w:proofErr w:type="spellStart"/>
                         <w:r>
                           <w:rPr>
                             <w:lang w:val="en-US"/>
                           </w:rPr>
                           <w:t>WiFi</w:t>
                         </w:r>
-                        <w:proofErr w:type="spellEnd"/>
                         <w:r>
                           <w:rPr>
                             <w:lang w:val="en-US"/>
@@ -11902,6 +11758,13 @@
           <w:lang w:val="en-US"/>
         </w:rPr>
         <w:t>Off-the-shelf ESC</w:t>
+      </w:r>
+      <w:r>
+        <w:rPr>
+          <w:lang w:val="en-US"/>
+        </w:rPr>
+        <w:br/>
+        <w:t>plus PWM controller</w:t>
       </w:r>
     </w:p>
     <w:p>
@@ -14162,21 +14025,7 @@
               <w:rPr>
                 <w:lang w:val="en-US"/>
               </w:rPr>
-              <w:t xml:space="preserve"> SPI double-buffered </w:t>
-            </w:r>
-            <w:proofErr w:type="gramStart"/>
-            <w:r>
-              <w:rPr>
-                <w:lang w:val="en-US"/>
-              </w:rPr>
-              <w:t>58 pixel</w:t>
-            </w:r>
-            <w:proofErr w:type="gramEnd"/>
-            <w:r>
-              <w:rPr>
-                <w:lang w:val="en-US"/>
-              </w:rPr>
-              <w:t xml:space="preserve"> buffer</w:t>
+              <w:t xml:space="preserve"> SPI double-buffered 58 pixel buffer</w:t>
             </w:r>
             <w:r>
               <w:rPr>
@@ -14216,6 +14065,7 @@
               <w:rPr>
                 <w:lang w:val="en-US"/>
               </w:rPr>
+              <w:lastRenderedPageBreak/>
               <w:t>Reception buffer</w:t>
             </w:r>
           </w:p>
@@ -14254,21 +14104,7 @@
               <w:rPr>
                 <w:lang w:val="en-US"/>
               </w:rPr>
-              <w:t xml:space="preserve">116 </w:t>
-            </w:r>
-            <w:proofErr w:type="spellStart"/>
-            <w:r>
-              <w:rPr>
-                <w:lang w:val="en-US"/>
-              </w:rPr>
-              <w:t>px</w:t>
-            </w:r>
-            <w:proofErr w:type="spellEnd"/>
-            <w:r>
-              <w:rPr>
-                <w:lang w:val="en-US"/>
-              </w:rPr>
-              <w:t xml:space="preserve"> * 24 cycles </w:t>
+              <w:t xml:space="preserve">116 px * 24 cycles </w:t>
             </w:r>
             <w:r>
               <w:rPr>
@@ -14324,7 +14160,6 @@
               <w:rPr>
                 <w:lang w:val="en-US"/>
               </w:rPr>
-              <w:lastRenderedPageBreak/>
               <w:t>~</w:t>
             </w:r>
             <w:r>
@@ -14361,16 +14196,8 @@
               <w:rPr>
                 <w:lang w:val="en-US"/>
               </w:rPr>
-              <w:t xml:space="preserve"> </w:t>
-            </w:r>
-            <w:proofErr w:type="spellStart"/>
-            <w:r>
-              <w:rPr>
-                <w:lang w:val="en-US"/>
-              </w:rPr>
-              <w:t>MBaud</w:t>
-            </w:r>
-            <w:proofErr w:type="spellEnd"/>
+              <w:t xml:space="preserve"> MBaud</w:t>
+            </w:r>
             <w:r>
               <w:rPr>
                 <w:lang w:val="en-US"/>
@@ -14441,7 +14268,6 @@
               <w:rPr>
                 <w:lang w:val="en-US"/>
               </w:rPr>
-              <w:lastRenderedPageBreak/>
               <w:t>Stack</w:t>
             </w:r>
           </w:p>
@@ -15084,21 +14910,7 @@
               <w:rPr>
                 <w:lang w:val="en-US"/>
               </w:rPr>
-              <w:t xml:space="preserve">Output </w:t>
-            </w:r>
-            <w:proofErr w:type="gramStart"/>
-            <w:r>
-              <w:rPr>
-                <w:lang w:val="en-US"/>
-              </w:rPr>
-              <w:t>enable</w:t>
-            </w:r>
-            <w:proofErr w:type="gramEnd"/>
-            <w:r>
-              <w:rPr>
-                <w:lang w:val="en-US"/>
-              </w:rPr>
-              <w:t xml:space="preserve"> for pixel data in case of 4 arms</w:t>
+              <w:t>Output enable for pixel data in case of 4 arms</w:t>
             </w:r>
             <w:r>
               <w:rPr>
@@ -15408,13 +15220,7 @@
               <w:rPr>
                 <w:lang w:val="en-US"/>
               </w:rPr>
-              <w:t xml:space="preserve">3 @ 32 </w:t>
-            </w:r>
-            <w:r>
-              <w:rPr>
-                <w:lang w:val="en-US"/>
-              </w:rPr>
-              <w:t>Mbps</w:t>
+              <w:t>3 @ 32 Mbps</w:t>
             </w:r>
           </w:p>
         </w:tc>
@@ -15495,18 +15301,7 @@
                 <w:lang w:val="en-US"/>
               </w:rPr>
               <w:br/>
-            </w:r>
-            <w:r>
-              <w:rPr>
-                <w:lang w:val="en-US"/>
-              </w:rPr>
-              <w:t>STM32F401x</w:t>
-            </w:r>
-            <w:r>
-              <w:rPr>
-                <w:lang w:val="en-US"/>
-              </w:rPr>
-              <w:t>E</w:t>
+              <w:t>STM32F401xE</w:t>
             </w:r>
           </w:p>
         </w:tc>
@@ -15564,13 +15359,7 @@
               <w:rPr>
                 <w:lang w:val="en-US"/>
               </w:rPr>
-              <w:t xml:space="preserve">4 @ 42 </w:t>
-            </w:r>
-            <w:r>
-              <w:rPr>
-                <w:lang w:val="en-US"/>
-              </w:rPr>
-              <w:t>Mbps</w:t>
+              <w:t>4 @ 42 Mbps</w:t>
             </w:r>
           </w:p>
         </w:tc>
@@ -15615,13 +15404,7 @@
               <w:rPr>
                 <w:lang w:val="en-US"/>
               </w:rPr>
-              <w:t xml:space="preserve"> </w:t>
-            </w:r>
-            <w:r>
-              <w:rPr>
-                <w:lang w:val="en-US"/>
-              </w:rPr>
-              <w:t>6</w:t>
+              <w:t xml:space="preserve"> 6</w:t>
             </w:r>
           </w:p>
         </w:tc>
@@ -15643,19 +15426,7 @@
               <w:rPr>
                 <w:lang w:val="en-US"/>
               </w:rPr>
-              <w:t>STM32F4</w:t>
-            </w:r>
-            <w:r>
-              <w:rPr>
-                <w:lang w:val="en-US"/>
-              </w:rPr>
-              <w:t>1</w:t>
-            </w:r>
-            <w:r>
-              <w:rPr>
-                <w:lang w:val="en-US"/>
-              </w:rPr>
-              <w:t>1</w:t>
+              <w:t>STM32F411</w:t>
             </w:r>
           </w:p>
         </w:tc>
@@ -15715,26 +15486,14 @@
               <w:rPr>
                 <w:lang w:val="en-US"/>
               </w:rPr>
-              <w:t xml:space="preserve">3 @ 50 </w:t>
-            </w:r>
-            <w:r>
-              <w:rPr>
-                <w:lang w:val="en-US"/>
-              </w:rPr>
-              <w:t>Mbps</w:t>
+              <w:t>3 @ 50 Mbps</w:t>
             </w:r>
             <w:r>
               <w:rPr>
                 <w:lang w:val="en-US"/>
               </w:rPr>
               <w:br/>
-              <w:t xml:space="preserve">2 @ 25 </w:t>
-            </w:r>
-            <w:r>
-              <w:rPr>
-                <w:lang w:val="en-US"/>
-              </w:rPr>
-              <w:t>Mbps</w:t>
+              <w:t>2 @ 25 Mbps</w:t>
             </w:r>
           </w:p>
         </w:tc>
@@ -15781,13 +15540,7 @@
               <w:rPr>
                 <w:lang w:val="en-US"/>
               </w:rPr>
-              <w:t xml:space="preserve"> </w:t>
-            </w:r>
-            <w:r>
-              <w:rPr>
-                <w:lang w:val="en-US"/>
-              </w:rPr>
-              <w:t>8</w:t>
+              <w:t xml:space="preserve"> 8</w:t>
             </w:r>
           </w:p>
         </w:tc>
@@ -15815,24 +15568,7 @@
                 <w:lang w:val="en-US"/>
               </w:rPr>
               <w:br/>
-            </w:r>
-            <w:r>
-              <w:rPr>
-                <w:lang w:val="en-US"/>
-              </w:rPr>
-              <w:t>STM32</w:t>
-            </w:r>
-            <w:r>
-              <w:rPr>
-                <w:lang w:val="en-US"/>
-              </w:rPr>
-              <w:t>F</w:t>
-            </w:r>
-            <w:r>
-              <w:rPr>
-                <w:lang w:val="en-US"/>
-              </w:rPr>
-              <w:t>42</w:t>
+              <w:t>STM32F42</w:t>
             </w:r>
             <w:r>
               <w:rPr>
@@ -15895,13 +15631,7 @@
               <w:rPr>
                 <w:lang w:val="en-US"/>
               </w:rPr>
-              <w:t xml:space="preserve">4 @ 45 </w:t>
-            </w:r>
-            <w:r>
-              <w:rPr>
-                <w:lang w:val="en-US"/>
-              </w:rPr>
-              <w:t>Mbps</w:t>
+              <w:t>4 @ 45 Mbps</w:t>
             </w:r>
             <w:r>
               <w:rPr>
@@ -15923,14 +15653,12 @@
                 <w:lang w:val="en-US"/>
               </w:rPr>
             </w:pPr>
-            <w:proofErr w:type="spellStart"/>
             <w:r>
               <w:rPr>
                 <w:lang w:val="en-US"/>
               </w:rPr>
               <w:t>ChromArt</w:t>
             </w:r>
-            <w:proofErr w:type="spellEnd"/>
           </w:p>
         </w:tc>
         <w:tc>
@@ -15955,19 +15683,7 @@
               <w:rPr>
                 <w:lang w:val="en-US"/>
               </w:rPr>
-              <w:t xml:space="preserve"> </w:t>
-            </w:r>
-            <w:r>
-              <w:rPr>
-                <w:lang w:val="en-US"/>
-              </w:rPr>
-              <w:t>1</w:t>
-            </w:r>
-            <w:r>
-              <w:rPr>
-                <w:lang w:val="en-US"/>
-              </w:rPr>
-              <w:t>6</w:t>
+              <w:t xml:space="preserve"> 16</w:t>
             </w:r>
           </w:p>
         </w:tc>
@@ -16061,13 +15777,7 @@
               <w:rPr>
                 <w:lang w:val="en-US"/>
               </w:rPr>
-              <w:t xml:space="preserve">4 @ 75 </w:t>
-            </w:r>
-            <w:r>
-              <w:rPr>
-                <w:lang w:val="en-US"/>
-              </w:rPr>
-              <w:t>Mbps</w:t>
+              <w:t>4 @ 75 Mbps</w:t>
             </w:r>
           </w:p>
         </w:tc>
@@ -16142,13 +15852,7 @@
               <w:rPr>
                 <w:lang w:val="en-US"/>
               </w:rPr>
-              <w:t>STM32G47</w:t>
-            </w:r>
-            <w:r>
-              <w:rPr>
-                <w:lang w:val="en-US"/>
-              </w:rPr>
-              <w:t>4M/V/P/Q</w:t>
+              <w:t>STM32G474M/V/P/Q</w:t>
             </w:r>
           </w:p>
         </w:tc>
@@ -16343,6 +16047,7 @@
         <w:rPr>
           <w:lang w:val="en-US"/>
         </w:rPr>
+        <w:lastRenderedPageBreak/>
         <w:t>Cortex-M0</w:t>
       </w:r>
       <w:r>
@@ -16421,7 +16126,6 @@
         <w:rPr>
           <w:lang w:val="en-US"/>
         </w:rPr>
-        <w:lastRenderedPageBreak/>
         <w:t>144 KB SRAM (or 128KB with parity)</w:t>
       </w:r>
     </w:p>
@@ -16529,19 +16233,11 @@
         </w:rPr>
         <w:t xml:space="preserve"> </w:t>
       </w:r>
-      <w:proofErr w:type="spellStart"/>
-      <w:r>
-        <w:rPr>
-          <w:lang w:val="en-US"/>
-        </w:rPr>
-        <w:t>px</w:t>
-      </w:r>
-      <w:proofErr w:type="spellEnd"/>
-      <w:r>
-        <w:rPr>
-          <w:lang w:val="en-US"/>
-        </w:rPr>
-        <w:t>/sec</w:t>
+      <w:r>
+        <w:rPr>
+          <w:lang w:val="en-US"/>
+        </w:rPr>
+        <w:t>px/sec</w:t>
       </w:r>
     </w:p>
     <w:tbl>
@@ -16858,19 +16554,11 @@
               </w:rPr>
               <w:t xml:space="preserve"> </w:t>
             </w:r>
-            <w:proofErr w:type="spellStart"/>
-            <w:r>
-              <w:rPr>
-                <w:lang w:val="en-US"/>
-              </w:rPr>
-              <w:t>px</w:t>
-            </w:r>
-            <w:proofErr w:type="spellEnd"/>
-            <w:r>
-              <w:rPr>
-                <w:lang w:val="en-US"/>
-              </w:rPr>
-              <w:t xml:space="preserve">/sec </w:t>
+            <w:r>
+              <w:rPr>
+                <w:lang w:val="en-US"/>
+              </w:rPr>
+              <w:t xml:space="preserve">px/sec </w:t>
             </w:r>
             <w:r>
               <w:rPr>
@@ -16915,25 +16603,7 @@
                 <w:iCs/>
                 <w:lang w:val="en-US"/>
               </w:rPr>
-              <w:t>At 20 cycles/</w:t>
-            </w:r>
-            <w:proofErr w:type="spellStart"/>
-            <w:r>
-              <w:rPr>
-                <w:i/>
-                <w:iCs/>
-                <w:lang w:val="en-US"/>
-              </w:rPr>
-              <w:t>px</w:t>
-            </w:r>
-            <w:proofErr w:type="spellEnd"/>
-            <w:r>
-              <w:rPr>
-                <w:i/>
-                <w:iCs/>
-                <w:lang w:val="en-US"/>
-              </w:rPr>
-              <w:t xml:space="preserve"> this takes up to 75% CPU</w:t>
+              <w:t>At 20 cycles/px this takes up to 75% CPU</w:t>
             </w:r>
           </w:p>
         </w:tc>
@@ -17058,19 +16728,11 @@
         </w:rPr>
         <w:t xml:space="preserve"> </w:t>
       </w:r>
-      <w:proofErr w:type="spellStart"/>
-      <w:r>
-        <w:rPr>
-          <w:lang w:val="en-US"/>
-        </w:rPr>
-        <w:t>px</w:t>
-      </w:r>
-      <w:proofErr w:type="spellEnd"/>
-      <w:r>
-        <w:rPr>
-          <w:lang w:val="en-US"/>
-        </w:rPr>
-        <w:t>/sec</w:t>
+      <w:r>
+        <w:rPr>
+          <w:lang w:val="en-US"/>
+        </w:rPr>
+        <w:t>px/sec</w:t>
       </w:r>
       <w:r>
         <w:rPr>
@@ -17088,21 +16750,7 @@
         <w:rPr>
           <w:lang w:val="en-US"/>
         </w:rPr>
-        <w:t xml:space="preserve"> ~1400000 </w:t>
-      </w:r>
-      <w:proofErr w:type="spellStart"/>
-      <w:r>
-        <w:rPr>
-          <w:lang w:val="en-US"/>
-        </w:rPr>
-        <w:t>px</w:t>
-      </w:r>
-      <w:proofErr w:type="spellEnd"/>
-      <w:r>
-        <w:rPr>
-          <w:lang w:val="en-US"/>
-        </w:rPr>
-        <w:t>/sec</w:t>
+        <w:t xml:space="preserve"> ~1400000 px/sec</w:t>
       </w:r>
     </w:p>
     <w:tbl>
@@ -17390,21 +17038,7 @@
               <w:rPr>
                 <w:lang w:val="en-US"/>
               </w:rPr>
-              <w:t xml:space="preserve">64 MHz / 1400000 </w:t>
-            </w:r>
-            <w:proofErr w:type="spellStart"/>
-            <w:r>
-              <w:rPr>
-                <w:lang w:val="en-US"/>
-              </w:rPr>
-              <w:t>px</w:t>
-            </w:r>
-            <w:proofErr w:type="spellEnd"/>
-            <w:r>
-              <w:rPr>
-                <w:lang w:val="en-US"/>
-              </w:rPr>
-              <w:t xml:space="preserve">/sec </w:t>
+              <w:t xml:space="preserve">64 MHz / 1400000 px/sec </w:t>
             </w:r>
             <w:r>
               <w:rPr>
@@ -18122,6 +17756,7 @@
         <w:rPr>
           <w:lang w:val="en-US"/>
         </w:rPr>
+        <w:lastRenderedPageBreak/>
         <w:t xml:space="preserve">At 24 cycles/pixel we would load CPU up to </w:t>
       </w:r>
       <w:r>
@@ -18201,16 +17836,8 @@
               <w:rPr>
                 <w:lang w:val="en-US"/>
               </w:rPr>
-              <w:t>Cycles/</w:t>
-            </w:r>
-            <w:proofErr w:type="spellStart"/>
-            <w:r>
-              <w:rPr>
-                <w:lang w:val="en-US"/>
-              </w:rPr>
-              <w:t>px</w:t>
-            </w:r>
-            <w:proofErr w:type="spellEnd"/>
+              <w:t>Cycles/px</w:t>
+            </w:r>
           </w:p>
         </w:tc>
         <w:tc>
@@ -18228,16 +17855,8 @@
               <w:rPr>
                 <w:lang w:val="en-US"/>
               </w:rPr>
-              <w:t>Stalls/</w:t>
-            </w:r>
-            <w:proofErr w:type="spellStart"/>
-            <w:r>
-              <w:rPr>
-                <w:lang w:val="en-US"/>
-              </w:rPr>
-              <w:t>px</w:t>
-            </w:r>
-            <w:proofErr w:type="spellEnd"/>
+              <w:t>Stalls/px</w:t>
+            </w:r>
           </w:p>
         </w:tc>
         <w:tc>
@@ -18314,7 +17933,6 @@
               <w:rPr>
                 <w:lang w:val="en-US"/>
               </w:rPr>
-              <w:lastRenderedPageBreak/>
               <w:t>Lookup 16-bit (flash)</w:t>
             </w:r>
           </w:p>
@@ -18997,16 +18615,8 @@
               <w:rPr>
                 <w:lang w:val="en-US"/>
               </w:rPr>
-              <w:t xml:space="preserve">Compute per 2 </w:t>
-            </w:r>
-            <w:proofErr w:type="spellStart"/>
-            <w:r>
-              <w:rPr>
-                <w:lang w:val="en-US"/>
-              </w:rPr>
-              <w:t>px</w:t>
-            </w:r>
-            <w:proofErr w:type="spellEnd"/>
+              <w:t>Compute per 2 px</w:t>
+            </w:r>
           </w:p>
         </w:tc>
         <w:tc>
@@ -19168,7 +18778,7 @@
 </file>
 
 <file path=word/numbering.xml><?xml version="1.0" encoding="utf-8"?>
-<w:numbering xmlns:wpc="http://schemas.microsoft.com/office/word/2010/wordprocessingCanvas" xmlns:cx="http://schemas.microsoft.com/office/drawing/2014/chartex" xmlns:cx1="http://schemas.microsoft.com/office/drawing/2015/9/8/chartex" xmlns:cx2="http://schemas.microsoft.com/office/drawing/2015/10/21/chartex" xmlns:cx3="http://schemas.microsoft.com/office/drawing/2016/5/9/chartex" xmlns:cx4="http://schemas.microsoft.com/office/drawing/2016/5/10/chartex" xmlns:cx5="http://schemas.microsoft.com/office/drawing/2016/5/11/chartex" xmlns:cx6="http://schemas.microsoft.com/office/drawing/2016/5/12/chartex" xmlns:cx7="http://schemas.microsoft.com/office/drawing/2016/5/13/chartex" xmlns:cx8="http://schemas.microsoft.com/office/drawing/2016/5/14/chartex" xmlns:mc="http://schemas.openxmlformats.org/markup-compatibility/2006" xmlns:aink="http://schemas.microsoft.com/office/drawing/2016/ink" xmlns:am3d="http://schemas.microsoft.com/office/drawing/2017/model3d" xmlns:o="urn:schemas-microsoft-com:office:office" xmlns:oel="http://schemas.microsoft.com/office/2019/extlst" xmlns:r="http://schemas.openxmlformats.org/officeDocument/2006/relationships" xmlns:m="http://schemas.openxmlformats.org/officeDocument/2006/math" xmlns:v="urn:schemas-microsoft-com:vml" xmlns:wp14="http://schemas.microsoft.com/office/word/2010/wordprocessingDrawing" xmlns:wp="http://schemas.openxmlformats.org/drawingml/2006/wordprocessingDrawing" xmlns:w10="urn:schemas-microsoft-com:office:word" xmlns:w="http://schemas.openxmlformats.org/wordprocessingml/2006/main" xmlns:w14="http://schemas.microsoft.com/office/word/2010/wordml" xmlns:w15="http://schemas.microsoft.com/office/word/2012/wordml" xmlns:w16cex="http://schemas.microsoft.com/office/word/2018/wordml/cex" xmlns:w16cid="http://schemas.microsoft.com/office/word/2016/wordml/cid" xmlns:w16="http://schemas.microsoft.com/office/word/2018/wordml" xmlns:w16du="http://schemas.microsoft.com/office/word/2023/wordml/word16du" xmlns:w16sdtdh="http://schemas.microsoft.com/office/word/2020/wordml/sdtdatahash" xmlns:w16se="http://schemas.microsoft.com/office/word/2015/wordml/symex" xmlns:wpg="http://schemas.microsoft.com/office/word/2010/wordprocessingGroup" xmlns:wpi="http://schemas.microsoft.com/office/word/2010/wordprocessingInk" xmlns:wne="http://schemas.microsoft.com/office/word/2006/wordml" xmlns:wps="http://schemas.microsoft.com/office/word/2010/wordprocessingShape" mc:Ignorable="w14 w15 w16se w16cid w16 w16cex w16sdtdh wp14">
+<w:numbering xmlns:wpc="http://schemas.microsoft.com/office/word/2010/wordprocessingCanvas" xmlns:cx="http://schemas.microsoft.com/office/drawing/2014/chartex" xmlns:cx1="http://schemas.microsoft.com/office/drawing/2015/9/8/chartex" xmlns:cx2="http://schemas.microsoft.com/office/drawing/2015/10/21/chartex" xmlns:cx3="http://schemas.microsoft.com/office/drawing/2016/5/9/chartex" xmlns:cx4="http://schemas.microsoft.com/office/drawing/2016/5/10/chartex" xmlns:cx5="http://schemas.microsoft.com/office/drawing/2016/5/11/chartex" xmlns:cx6="http://schemas.microsoft.com/office/drawing/2016/5/12/chartex" xmlns:cx7="http://schemas.microsoft.com/office/drawing/2016/5/13/chartex" xmlns:cx8="http://schemas.microsoft.com/office/drawing/2016/5/14/chartex" xmlns:mc="http://schemas.openxmlformats.org/markup-compatibility/2006" xmlns:aink="http://schemas.microsoft.com/office/drawing/2016/ink" xmlns:am3d="http://schemas.microsoft.com/office/drawing/2017/model3d" xmlns:o="urn:schemas-microsoft-com:office:office" xmlns:oel="http://schemas.microsoft.com/office/2019/extlst" xmlns:r="http://schemas.openxmlformats.org/officeDocument/2006/relationships" xmlns:m="http://schemas.openxmlformats.org/officeDocument/2006/math" xmlns:v="urn:schemas-microsoft-com:vml" xmlns:wp14="http://schemas.microsoft.com/office/word/2010/wordprocessingDrawing" xmlns:wp="http://schemas.openxmlformats.org/drawingml/2006/wordprocessingDrawing" xmlns:w10="urn:schemas-microsoft-com:office:word" xmlns:w="http://schemas.openxmlformats.org/wordprocessingml/2006/main" xmlns:w14="http://schemas.microsoft.com/office/word/2010/wordml" xmlns:w15="http://schemas.microsoft.com/office/word/2012/wordml" xmlns:w16cex="http://schemas.microsoft.com/office/word/2018/wordml/cex" xmlns:w16cid="http://schemas.microsoft.com/office/word/2016/wordml/cid" xmlns:w16="http://schemas.microsoft.com/office/word/2018/wordml" xmlns:w16sdtdh="http://schemas.microsoft.com/office/word/2020/wordml/sdtdatahash" xmlns:w16se="http://schemas.microsoft.com/office/word/2015/wordml/symex" xmlns:wpg="http://schemas.microsoft.com/office/word/2010/wordprocessingGroup" xmlns:wpi="http://schemas.microsoft.com/office/word/2010/wordprocessingInk" xmlns:wne="http://schemas.microsoft.com/office/word/2006/wordml" xmlns:wps="http://schemas.microsoft.com/office/word/2010/wordprocessingShape" mc:Ignorable="w14 w15 w16se w16cid w16 w16cex w16sdtdh wp14">
   <w:abstractNum w:abstractNumId="0" w15:restartNumberingAfterBreak="0">
     <w:nsid w:val="0DA07004"/>
     <w:multiLevelType w:val="hybridMultilevel"/>

</xml_diff>

<commit_message>
Update documentation and design description
</commit_message>
<xml_diff>
--- a/Documentation/Spinning LED Design.docx
+++ b/Documentation/Spinning LED Design.docx
@@ -66,6 +66,37 @@
           <w:lang w:val="en-US"/>
         </w:rPr>
         <w:t>Rotating bar of LEDs to project an image all around. The image can be a rotating text, rotating image or image captured by the camera (low frame rate acceptable).</w:t>
+      </w:r>
+    </w:p>
+    <w:p>
+      <w:pPr>
+        <w:rPr>
+          <w:lang w:val="en-US"/>
+        </w:rPr>
+      </w:pPr>
+      <w:r>
+        <w:rPr>
+          <w:lang w:val="en-US"/>
+        </w:rPr>
+        <w:t>Rotation speed should be high enough (</w:t>
+      </w:r>
+      <w:r>
+        <w:rPr>
+          <w:lang w:val="en-US"/>
+        </w:rPr>
+        <w:t xml:space="preserve">expected </w:t>
+      </w:r>
+      <w:r>
+        <w:rPr>
+          <w:lang w:val="en-US"/>
+        </w:rPr>
+        <w:t xml:space="preserve">above 15 updates/sec) so persistence of vision works. </w:t>
+      </w:r>
+      <w:r>
+        <w:rPr>
+          <w:lang w:val="en-US"/>
+        </w:rPr>
+        <w:t>Higher update rates are preferred.</w:t>
       </w:r>
     </w:p>
     <w:p>
@@ -2891,7 +2922,20 @@
         <w:rPr>
           <w:lang w:val="en-US"/>
         </w:rPr>
-        <w:t>Power &amp; (especially) data transfer from “fixed” to “moving” world</w:t>
+        <w:t xml:space="preserve">Power </w:t>
+      </w:r>
+      <w:r>
+        <w:rPr>
+          <w:strike/>
+          <w:lang w:val="en-US"/>
+        </w:rPr>
+        <w:t>&amp; (especially) data transfer</w:t>
+      </w:r>
+      <w:r>
+        <w:rPr>
+          <w:lang w:val="en-US"/>
+        </w:rPr>
+        <w:t xml:space="preserve"> from “fixed” to “moving” world</w:t>
       </w:r>
     </w:p>
     <w:p>
@@ -2977,6 +3021,7 @@
         <w:rPr>
           <w:lang w:val="en-US"/>
         </w:rPr>
+        <w:lastRenderedPageBreak/>
         <w:t>Imbalance of rotating part can lead to failure</w:t>
       </w:r>
     </w:p>
@@ -3009,7 +3054,6 @@
         <w:rPr>
           <w:lang w:val="en-US"/>
         </w:rPr>
-        <w:lastRenderedPageBreak/>
         <w:t>Design Choices</w:t>
       </w:r>
     </w:p>
@@ -3064,7 +3108,35 @@
         <w:rPr>
           <w:lang w:val="en-US"/>
         </w:rPr>
-        <w:t>Build around HD107S RGB leds, 144 leds/meter (fast &amp; easy to control)</w:t>
+        <w:t xml:space="preserve">Build around HD107S RGB </w:t>
+      </w:r>
+      <w:proofErr w:type="spellStart"/>
+      <w:r>
+        <w:rPr>
+          <w:lang w:val="en-US"/>
+        </w:rPr>
+        <w:t>leds</w:t>
+      </w:r>
+      <w:proofErr w:type="spellEnd"/>
+      <w:r>
+        <w:rPr>
+          <w:lang w:val="en-US"/>
+        </w:rPr>
+        <w:t xml:space="preserve">, 144 </w:t>
+      </w:r>
+      <w:proofErr w:type="spellStart"/>
+      <w:r>
+        <w:rPr>
+          <w:lang w:val="en-US"/>
+        </w:rPr>
+        <w:t>leds</w:t>
+      </w:r>
+      <w:proofErr w:type="spellEnd"/>
+      <w:r>
+        <w:rPr>
+          <w:lang w:val="en-US"/>
+        </w:rPr>
+        <w:t>/meter (fast &amp; easy to control)</w:t>
       </w:r>
     </w:p>
     <w:p>
@@ -3192,14 +3264,89 @@
           <w:numId w:val="1"/>
         </w:numPr>
         <w:rPr>
+          <w:strike/>
           <w:lang w:val="en-US"/>
         </w:rPr>
       </w:pPr>
       <w:r>
         <w:rPr>
+          <w:strike/>
           <w:lang w:val="en-US"/>
         </w:rPr>
         <w:t>Need a camera sensor, but update rate can be very low (~1 fps). Camera must be on fixed world due to motion blur</w:t>
+      </w:r>
+    </w:p>
+    <w:p>
+      <w:pPr>
+        <w:pStyle w:val="ListParagraph"/>
+        <w:numPr>
+          <w:ilvl w:val="0"/>
+          <w:numId w:val="1"/>
+        </w:numPr>
+        <w:rPr>
+          <w:lang w:val="en-US"/>
+        </w:rPr>
+      </w:pPr>
+      <w:r>
+        <w:rPr>
+          <w:lang w:val="en-US"/>
+        </w:rPr>
+        <w:t xml:space="preserve">Camera </w:t>
+      </w:r>
+      <w:r>
+        <w:rPr>
+          <w:lang w:val="en-US"/>
+        </w:rPr>
+        <w:t>&amp; mode control will</w:t>
+      </w:r>
+      <w:r>
+        <w:rPr>
+          <w:lang w:val="en-US"/>
+        </w:rPr>
+        <w:t xml:space="preserve"> be on </w:t>
+      </w:r>
+      <w:r>
+        <w:rPr>
+          <w:lang w:val="en-US"/>
+        </w:rPr>
+        <w:t>an Android tablet.</w:t>
+      </w:r>
+      <w:r>
+        <w:rPr>
+          <w:lang w:val="en-US"/>
+        </w:rPr>
+        <w:br/>
+        <w:t>Apple will not be supported due to cost for development environment.</w:t>
+      </w:r>
+    </w:p>
+    <w:p>
+      <w:pPr>
+        <w:pStyle w:val="ListParagraph"/>
+        <w:numPr>
+          <w:ilvl w:val="0"/>
+          <w:numId w:val="1"/>
+        </w:numPr>
+        <w:rPr>
+          <w:lang w:val="en-US"/>
+        </w:rPr>
+      </w:pPr>
+      <w:r>
+        <w:rPr>
+          <w:lang w:val="en-US"/>
+        </w:rPr>
+        <w:t>T</w:t>
+      </w:r>
+      <w:r>
+        <w:rPr>
+          <w:lang w:val="en-US"/>
+        </w:rPr>
+        <w:t xml:space="preserve">he device should be enclosed in a transparent box while </w:t>
+      </w:r>
+      <w:r>
+        <w:rPr>
+          <w:lang w:val="en-US"/>
+        </w:rPr>
+        <w:t>the arms are moving. Due to the high speed of the arms, there is a risk of injury when they come in contact with a person or object. Or when the arms fail due to mechanical stress.</w:t>
       </w:r>
     </w:p>
     <w:p>
@@ -3548,6 +3695,7 @@
         <w:rPr>
           <w:lang w:val="en-US"/>
         </w:rPr>
+        <w:lastRenderedPageBreak/>
         <w:t>LED Arm Design</w:t>
       </w:r>
     </w:p>
@@ -3983,11 +4131,19 @@
           <w:lang w:val="en-US"/>
         </w:rPr>
       </w:pPr>
-      <w:r>
-        <w:rPr>
-          <w:lang w:val="en-US"/>
-        </w:rPr>
-        <w:t>First we need a weight estimate:</w:t>
+      <w:proofErr w:type="gramStart"/>
+      <w:r>
+        <w:rPr>
+          <w:lang w:val="en-US"/>
+        </w:rPr>
+        <w:t>First</w:t>
+      </w:r>
+      <w:proofErr w:type="gramEnd"/>
+      <w:r>
+        <w:rPr>
+          <w:lang w:val="en-US"/>
+        </w:rPr>
+        <w:t xml:space="preserve"> we need a weight estimate:</w:t>
       </w:r>
     </w:p>
     <w:p>
@@ -4135,7 +4291,6 @@
               <w:rPr>
                 <w:lang w:val="en-US"/>
               </w:rPr>
-              <w:lastRenderedPageBreak/>
               <w:t>Object</w:t>
             </w:r>
           </w:p>
@@ -4496,7 +4651,19 @@
         <w:rPr>
           <w:lang w:val="en-US"/>
         </w:rPr>
-        <w:t xml:space="preserve"> support arm with 50 cm distance and 3000 rpm.</w:t>
+        <w:t xml:space="preserve"> support arm with 50 cm distance and 3000 rpm</w:t>
+      </w:r>
+      <w:r>
+        <w:rPr>
+          <w:lang w:val="en-US"/>
+        </w:rPr>
+        <w:t xml:space="preserve"> (50 rot/sec)</w:t>
+      </w:r>
+      <w:r>
+        <w:rPr>
+          <w:lang w:val="en-US"/>
+        </w:rPr>
+        <w:t>.</w:t>
       </w:r>
     </w:p>
     <w:p>
@@ -4693,7 +4860,21 @@
                 <w:lang w:val="en-US"/>
               </w:rPr>
               <w:br/>
-              <w:t>20 rps / 1200 rpm</w:t>
+              <w:t xml:space="preserve">20 </w:t>
+            </w:r>
+            <w:proofErr w:type="spellStart"/>
+            <w:r>
+              <w:rPr>
+                <w:lang w:val="en-US"/>
+              </w:rPr>
+              <w:t>rps</w:t>
+            </w:r>
+            <w:proofErr w:type="spellEnd"/>
+            <w:r>
+              <w:rPr>
+                <w:lang w:val="en-US"/>
+              </w:rPr>
+              <w:t xml:space="preserve"> / 1200 rpm</w:t>
             </w:r>
           </w:p>
         </w:tc>
@@ -4719,7 +4900,21 @@
                 <w:lang w:val="en-US"/>
               </w:rPr>
               <w:br/>
-              <w:t>25 rps / 1500 rpm</w:t>
+              <w:t xml:space="preserve">25 </w:t>
+            </w:r>
+            <w:proofErr w:type="spellStart"/>
+            <w:r>
+              <w:rPr>
+                <w:lang w:val="en-US"/>
+              </w:rPr>
+              <w:t>rps</w:t>
+            </w:r>
+            <w:proofErr w:type="spellEnd"/>
+            <w:r>
+              <w:rPr>
+                <w:lang w:val="en-US"/>
+              </w:rPr>
+              <w:t xml:space="preserve"> / 1500 rpm</w:t>
             </w:r>
           </w:p>
         </w:tc>
@@ -4745,7 +4940,20 @@
                 <w:lang w:val="en-US"/>
               </w:rPr>
               <w:br/>
-              <w:t>rps 30/ 1800 rpm</w:t>
+            </w:r>
+            <w:proofErr w:type="spellStart"/>
+            <w:r>
+              <w:rPr>
+                <w:lang w:val="en-US"/>
+              </w:rPr>
+              <w:t>rps</w:t>
+            </w:r>
+            <w:proofErr w:type="spellEnd"/>
+            <w:r>
+              <w:rPr>
+                <w:lang w:val="en-US"/>
+              </w:rPr>
+              <w:t xml:space="preserve"> 30/ 1800 rpm</w:t>
             </w:r>
           </w:p>
         </w:tc>
@@ -5080,7 +5288,21 @@
         <w:rPr>
           <w:lang w:val="en-US"/>
         </w:rPr>
-        <w:t>Concern: what is a a safe speed?</w:t>
+        <w:t xml:space="preserve">Concern: what is a </w:t>
+      </w:r>
+      <w:proofErr w:type="spellStart"/>
+      <w:r>
+        <w:rPr>
+          <w:lang w:val="en-US"/>
+        </w:rPr>
+        <w:t>a</w:t>
+      </w:r>
+      <w:proofErr w:type="spellEnd"/>
+      <w:r>
+        <w:rPr>
+          <w:lang w:val="en-US"/>
+        </w:rPr>
+        <w:t xml:space="preserve"> safe speed?</w:t>
       </w:r>
     </w:p>
     <w:p>
@@ -5098,10 +5320,478 @@
     </w:p>
     <w:p>
       <w:pPr>
+        <w:pStyle w:val="Heading3"/>
         <w:rPr>
           <w:lang w:val="en-US"/>
         </w:rPr>
       </w:pPr>
+      <w:r>
+        <w:rPr>
+          <w:lang w:val="en-US"/>
+        </w:rPr>
+        <w:lastRenderedPageBreak/>
+        <w:t>Drag</w:t>
+      </w:r>
+      <w:r>
+        <w:rPr>
+          <w:lang w:val="en-US"/>
+        </w:rPr>
+        <w:t xml:space="preserve"> resistance</w:t>
+      </w:r>
+    </w:p>
+    <w:p>
+      <w:pPr>
+        <w:rPr>
+          <w:lang w:val="en-US"/>
+        </w:rPr>
+      </w:pPr>
+      <w:r>
+        <w:rPr>
+          <w:lang w:val="en-US"/>
+        </w:rPr>
+        <w:t>Moving at an estimated 100 km/h (or faster), the drag force is significant</w:t>
+      </w:r>
+      <w:r>
+        <w:rPr>
+          <w:lang w:val="en-US"/>
+        </w:rPr>
+        <w:t>. This needs to be overcome by the motor.</w:t>
+      </w:r>
+    </w:p>
+    <w:p>
+      <w:r>
+        <w:t>F</w:t>
+      </w:r>
+      <w:r>
+        <w:rPr>
+          <w:vertAlign w:val="subscript"/>
+        </w:rPr>
+        <w:t>D</w:t>
+      </w:r>
+      <w:r>
+        <w:t xml:space="preserve"> = </w:t>
+      </w:r>
+      <w:proofErr w:type="gramStart"/>
+      <w:r>
+        <w:t>½</w:t>
+      </w:r>
+      <w:r>
+        <w:rPr>
+          <w:lang w:val="en-US"/>
+        </w:rPr>
+        <w:t xml:space="preserve"> </w:t>
+      </w:r>
+      <w:r>
+        <w:t xml:space="preserve"> ρ</w:t>
+      </w:r>
+      <w:proofErr w:type="gramEnd"/>
+      <w:r>
+        <w:t xml:space="preserve"> v</w:t>
+      </w:r>
+      <w:r>
+        <w:rPr>
+          <w:vertAlign w:val="superscript"/>
+        </w:rPr>
+        <w:t>2</w:t>
+      </w:r>
+      <w:r>
+        <w:t xml:space="preserve"> </w:t>
+      </w:r>
+      <w:r>
+        <w:rPr>
+          <w:lang w:val="en-US"/>
+        </w:rPr>
+        <w:t>C</w:t>
+      </w:r>
+      <w:r>
+        <w:rPr>
+          <w:vertAlign w:val="subscript"/>
+        </w:rPr>
+        <w:t>D</w:t>
+      </w:r>
+      <w:r>
+        <w:t xml:space="preserve"> A </w:t>
+      </w:r>
+    </w:p>
+    <w:p>
+      <w:proofErr w:type="gramStart"/>
+      <w:r>
+        <w:rPr>
+          <w:lang w:val="en-US"/>
+        </w:rPr>
+        <w:t>w</w:t>
+      </w:r>
+      <w:r>
+        <w:t>here</w:t>
+      </w:r>
+      <w:proofErr w:type="gramEnd"/>
+    </w:p>
+    <w:p>
+      <w:pPr>
+        <w:pStyle w:val="ListParagraph"/>
+        <w:numPr>
+          <w:ilvl w:val="0"/>
+          <w:numId w:val="8"/>
+        </w:numPr>
+      </w:pPr>
+      <w:r>
+        <w:t>F</w:t>
+      </w:r>
+      <w:r>
+        <w:rPr>
+          <w:vertAlign w:val="subscript"/>
+        </w:rPr>
+        <w:t>D</w:t>
+      </w:r>
+      <w:r>
+        <w:t xml:space="preserve"> is the drag force,</w:t>
+      </w:r>
+    </w:p>
+    <w:p>
+      <w:pPr>
+        <w:pStyle w:val="ListParagraph"/>
+        <w:numPr>
+          <w:ilvl w:val="0"/>
+          <w:numId w:val="8"/>
+        </w:numPr>
+      </w:pPr>
+      <w:r>
+        <w:t xml:space="preserve">ρ is the </w:t>
+      </w:r>
+      <w:hyperlink r:id="rId6" w:tooltip="Density" w:history="1">
+        <w:r>
+          <w:rPr>
+            <w:rStyle w:val="Hyperlink"/>
+          </w:rPr>
+          <w:t>density</w:t>
+        </w:r>
+      </w:hyperlink>
+      <w:r>
+        <w:t xml:space="preserve"> of the fluid</w:t>
+      </w:r>
+      <w:r>
+        <w:rPr>
+          <w:lang w:val="en-US"/>
+        </w:rPr>
+        <w:t xml:space="preserve"> (constant in this case)</w:t>
+      </w:r>
+      <w:r>
+        <w:t>,</w:t>
+      </w:r>
+    </w:p>
+    <w:p>
+      <w:pPr>
+        <w:pStyle w:val="ListParagraph"/>
+        <w:numPr>
+          <w:ilvl w:val="0"/>
+          <w:numId w:val="8"/>
+        </w:numPr>
+      </w:pPr>
+      <w:r>
+        <w:t>v is the speed of the object relative to the fluid,</w:t>
+      </w:r>
+    </w:p>
+    <w:p>
+      <w:pPr>
+        <w:pStyle w:val="ListParagraph"/>
+        <w:numPr>
+          <w:ilvl w:val="0"/>
+          <w:numId w:val="8"/>
+        </w:numPr>
+      </w:pPr>
+      <w:r>
+        <w:t xml:space="preserve">A is the </w:t>
+      </w:r>
+      <w:hyperlink r:id="rId7" w:tooltip="Cross section (geometry)" w:history="1">
+        <w:r>
+          <w:rPr>
+            <w:rStyle w:val="Hyperlink"/>
+          </w:rPr>
+          <w:t>cross sectional area</w:t>
+        </w:r>
+      </w:hyperlink>
+      <w:r>
+        <w:t>, and</w:t>
+      </w:r>
+    </w:p>
+    <w:p>
+      <w:pPr>
+        <w:pStyle w:val="ListParagraph"/>
+        <w:numPr>
+          <w:ilvl w:val="0"/>
+          <w:numId w:val="8"/>
+        </w:numPr>
+      </w:pPr>
+      <w:r>
+        <w:t>C</w:t>
+      </w:r>
+      <w:r>
+        <w:rPr>
+          <w:vertAlign w:val="subscript"/>
+        </w:rPr>
+        <w:t>D</w:t>
+      </w:r>
+      <w:r>
+        <w:t xml:space="preserve"> is the </w:t>
+      </w:r>
+      <w:hyperlink r:id="rId8" w:tooltip="Drag coefficient" w:history="1">
+        <w:r>
+          <w:rPr>
+            <w:rStyle w:val="Hyperlink"/>
+          </w:rPr>
+          <w:t>drag coefficient</w:t>
+        </w:r>
+      </w:hyperlink>
+      <w:r>
+        <w:t xml:space="preserve"> – a </w:t>
+      </w:r>
+      <w:hyperlink r:id="rId9" w:tooltip="Dimensionless number" w:history="1">
+        <w:r>
+          <w:rPr>
+            <w:rStyle w:val="Hyperlink"/>
+          </w:rPr>
+          <w:t>dimensionless number</w:t>
+        </w:r>
+      </w:hyperlink>
+      <w:r>
+        <w:t>.</w:t>
+      </w:r>
+    </w:p>
+    <w:p>
+      <w:pPr>
+        <w:rPr>
+          <w:lang w:val="en-US"/>
+        </w:rPr>
+      </w:pPr>
+      <w:r>
+        <w:rPr>
+          <w:lang w:val="en-US"/>
+        </w:rPr>
+        <w:t>A trade-off has to be found that balances these parameters:</w:t>
+      </w:r>
+    </w:p>
+    <w:p>
+      <w:pPr>
+        <w:pStyle w:val="ListParagraph"/>
+        <w:numPr>
+          <w:ilvl w:val="0"/>
+          <w:numId w:val="8"/>
+        </w:numPr>
+        <w:rPr>
+          <w:lang w:val="en-US"/>
+        </w:rPr>
+      </w:pPr>
+      <w:r>
+        <w:rPr>
+          <w:lang w:val="en-US"/>
+        </w:rPr>
+        <w:t>S</w:t>
+      </w:r>
+      <w:r>
+        <w:rPr>
+          <w:lang w:val="en-US"/>
+        </w:rPr>
+        <w:t>peed (v) is quadratic element</w:t>
+      </w:r>
+      <w:r>
+        <w:rPr>
+          <w:lang w:val="en-US"/>
+        </w:rPr>
+        <w:t xml:space="preserve"> (having a large impact) is impacted by:</w:t>
+      </w:r>
+    </w:p>
+    <w:p>
+      <w:pPr>
+        <w:pStyle w:val="ListParagraph"/>
+        <w:numPr>
+          <w:ilvl w:val="1"/>
+          <w:numId w:val="8"/>
+        </w:numPr>
+        <w:rPr>
+          <w:lang w:val="en-US"/>
+        </w:rPr>
+      </w:pPr>
+      <w:r>
+        <w:rPr>
+          <w:lang w:val="en-US"/>
+        </w:rPr>
+        <w:t>Requirement to m</w:t>
+      </w:r>
+      <w:r>
+        <w:rPr>
+          <w:lang w:val="en-US"/>
+        </w:rPr>
+        <w:t xml:space="preserve">aintain </w:t>
+      </w:r>
+      <w:r>
+        <w:rPr>
+          <w:lang w:val="en-US"/>
+        </w:rPr>
+        <w:t xml:space="preserve">pleasant </w:t>
+      </w:r>
+      <w:r>
+        <w:rPr>
+          <w:lang w:val="en-US"/>
+        </w:rPr>
+        <w:t xml:space="preserve">Persistence </w:t>
+      </w:r>
+      <w:r>
+        <w:rPr>
+          <w:lang w:val="en-US"/>
+        </w:rPr>
+        <w:t>o</w:t>
+      </w:r>
+      <w:r>
+        <w:rPr>
+          <w:lang w:val="en-US"/>
+        </w:rPr>
+        <w:t>f Vision</w:t>
+      </w:r>
+      <w:r>
+        <w:rPr>
+          <w:lang w:val="en-US"/>
+        </w:rPr>
+        <w:t xml:space="preserve"> (POV)</w:t>
+      </w:r>
+      <w:r>
+        <w:rPr>
+          <w:lang w:val="en-US"/>
+        </w:rPr>
+        <w:t xml:space="preserve"> </w:t>
+      </w:r>
+      <w:r>
+        <w:rPr>
+          <w:lang w:val="en-US"/>
+        </w:rPr>
+        <w:t>with</w:t>
+      </w:r>
+      <w:r>
+        <w:rPr>
+          <w:lang w:val="en-US"/>
+        </w:rPr>
+        <w:t xml:space="preserve"> a high enough frame rate. </w:t>
+      </w:r>
+      <w:r>
+        <w:rPr>
+          <w:lang w:val="en-US"/>
+        </w:rPr>
+        <w:t>The</w:t>
+      </w:r>
+      <w:r>
+        <w:rPr>
+          <w:lang w:val="en-US"/>
+        </w:rPr>
+        <w:t xml:space="preserve"> number of arms (either 2 or 4) </w:t>
+      </w:r>
+      <w:r>
+        <w:rPr>
+          <w:lang w:val="en-US"/>
+        </w:rPr>
+        <w:t>influences the rotation speed (theoretically by a factor of 2).</w:t>
+      </w:r>
+    </w:p>
+    <w:p>
+      <w:pPr>
+        <w:pStyle w:val="ListParagraph"/>
+        <w:numPr>
+          <w:ilvl w:val="1"/>
+          <w:numId w:val="8"/>
+        </w:numPr>
+        <w:rPr>
+          <w:lang w:val="en-US"/>
+        </w:rPr>
+      </w:pPr>
+      <w:r>
+        <w:rPr>
+          <w:lang w:val="en-US"/>
+        </w:rPr>
+        <w:t>Choosing interlaced images influences the rotation speed (theoretically also by a factor of 2).</w:t>
+      </w:r>
+    </w:p>
+    <w:p>
+      <w:pPr>
+        <w:pStyle w:val="ListParagraph"/>
+        <w:numPr>
+          <w:ilvl w:val="1"/>
+          <w:numId w:val="8"/>
+        </w:numPr>
+        <w:rPr>
+          <w:lang w:val="en-US"/>
+        </w:rPr>
+      </w:pPr>
+      <w:r>
+        <w:rPr>
+          <w:lang w:val="en-US"/>
+        </w:rPr>
+        <w:t>The speed increases linearly with the length of the arm (distance of LEDs from center rotation line of the device).</w:t>
+      </w:r>
+    </w:p>
+    <w:p>
+      <w:pPr>
+        <w:pStyle w:val="ListParagraph"/>
+        <w:numPr>
+          <w:ilvl w:val="0"/>
+          <w:numId w:val="8"/>
+        </w:numPr>
+        <w:rPr>
+          <w:lang w:val="en-US"/>
+        </w:rPr>
+      </w:pPr>
+      <w:r>
+        <w:rPr>
+          <w:lang w:val="en-US"/>
+        </w:rPr>
+        <w:t xml:space="preserve">The shape of the arm impacts the </w:t>
+      </w:r>
+      <w:r>
+        <w:rPr>
+          <w:lang w:val="en-US"/>
+        </w:rPr>
+        <w:t>surface area (A) and shape which determines the drag coefficient (C</w:t>
+      </w:r>
+      <w:r>
+        <w:rPr>
+          <w:vertAlign w:val="subscript"/>
+          <w:lang w:val="en-US"/>
+        </w:rPr>
+        <w:t>D</w:t>
+      </w:r>
+      <w:r>
+        <w:rPr>
+          <w:lang w:val="en-US"/>
+        </w:rPr>
+        <w:t>).</w:t>
+      </w:r>
+      <w:r>
+        <w:rPr>
+          <w:lang w:val="en-US"/>
+        </w:rPr>
+        <w:t xml:space="preserve"> This has to be balanced with the required stiffness to give a </w:t>
+      </w:r>
+      <w:r>
+        <w:rPr>
+          <w:lang w:val="en-US"/>
+        </w:rPr>
+        <w:t xml:space="preserve">standstill image as well as </w:t>
+      </w:r>
+    </w:p>
+    <w:p>
+      <w:pPr>
+        <w:pStyle w:val="ListParagraph"/>
+        <w:numPr>
+          <w:ilvl w:val="1"/>
+          <w:numId w:val="8"/>
+        </w:numPr>
+        <w:rPr>
+          <w:lang w:val="en-US"/>
+        </w:rPr>
+      </w:pPr>
+      <w:r>
+        <w:rPr>
+          <w:lang w:val="en-US"/>
+        </w:rPr>
+        <w:t>Having the arm exert a lift force towards the center point, counteracting the centrifugal forces, might result in a more optimized arm shape.</w:t>
+      </w:r>
     </w:p>
     <w:p>
       <w:pPr>
@@ -5114,7 +5804,6 @@
         <w:rPr>
           <w:lang w:val="en-US"/>
         </w:rPr>
-        <w:lastRenderedPageBreak/>
         <w:t xml:space="preserve">Motor </w:t>
       </w:r>
       <w:r>
@@ -5170,7 +5859,7 @@
         <mc:AlternateContent>
           <mc:Choice Requires="wpc">
             <w:drawing>
-              <wp:inline distT="0" distB="0" distL="0" distR="0" wp14:anchorId="2437641E" wp14:editId="130C3050">
+              <wp:inline distT="0" distB="0" distL="0" distR="0" wp14:anchorId="2437641E" wp14:editId="602F9A11">
                 <wp:extent cx="4867909" cy="2569845"/>
                 <wp:effectExtent l="0" t="0" r="9525" b="1905"/>
                 <wp:docPr id="56" name="Canvas 56"/>
@@ -5483,7 +6172,7 @@
                           </pic:cNvPicPr>
                         </pic:nvPicPr>
                         <pic:blipFill rotWithShape="1">
-                          <a:blip r:embed="rId6" cstate="print">
+                          <a:blip r:embed="rId10" cstate="print">
                             <a:extLst>
                               <a:ext uri="{28A0092B-C50C-407E-A947-70E740481C1C}">
                                 <a14:useLocalDpi xmlns:a14="http://schemas.microsoft.com/office/drawing/2010/main" val="0"/>
@@ -7083,7 +7772,7 @@
                           </pic:cNvPicPr>
                         </pic:nvPicPr>
                         <pic:blipFill rotWithShape="1">
-                          <a:blip r:embed="rId7" cstate="print">
+                          <a:blip r:embed="rId11" cstate="print">
                             <a:extLst>
                               <a:ext uri="{28A0092B-C50C-407E-A947-70E740481C1C}">
                                 <a14:useLocalDpi xmlns:a14="http://schemas.microsoft.com/office/drawing/2010/main" val="0"/>
@@ -7120,7 +7809,7 @@
                           </pic:cNvPicPr>
                         </pic:nvPicPr>
                         <pic:blipFill rotWithShape="1">
-                          <a:blip r:embed="rId8" cstate="print">
+                          <a:blip r:embed="rId12" cstate="print">
                             <a:extLst>
                               <a:ext uri="{28A0092B-C50C-407E-A947-70E740481C1C}">
                                 <a14:useLocalDpi xmlns:a14="http://schemas.microsoft.com/office/drawing/2010/main" val="0"/>
@@ -7642,7 +8331,7 @@
                   <v:path arrowok="t" o:connecttype="custom" o:connectlocs="0,2071007;0,1262743;359229,598714;574222,601436;571500,0;674915,0;672193,1050472;519793,1045029;334736,1281793;334736,2073729;0,2071007" o:connectangles="0,0,0,0,0,0,0,0,0,0,0"/>
                 </v:shape>
                 <v:shape id="Picture 60" o:spid="_x0000_s1086" type="#_x0000_t75" style="position:absolute;left:16702;top:16327;width:7342;height:8294;rotation:-90;visibility:visible;mso-wrap-style:square" o:gfxdata="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">
-                  <v:imagedata r:id="rId9" o:title="" croptop="6640f" cropbottom="11241f" cropleft="28505f" cropright="28260f"/>
+                  <v:imagedata r:id="rId13" o:title="" croptop="6640f" cropbottom="11241f" cropleft="28505f" cropright="28260f"/>
                 </v:shape>
                 <v:shape id="Cylinder 61" o:spid="_x0000_s1087" type="#_x0000_t22" style="position:absolute;left:20392;top:190;width:822;height:16498;visibility:visible;mso-wrap-style:square;v-text-anchor:middle" o:gfxdata="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" adj="269" fillcolor="#70ad47 [3209]" strokecolor="#375623 [1609]" strokeweight="1pt">
                   <v:stroke joinstyle="miter"/>
@@ -7963,10 +8652,10 @@
                   <v:stroke joinstyle="miter"/>
                 </v:line>
                 <v:shape id="Picture 105" o:spid="_x0000_s1123" type="#_x0000_t75" style="position:absolute;left:43751;top:12815;width:3417;height:3470;visibility:visible;mso-wrap-style:square" o:gfxdata="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">
-                  <v:imagedata r:id="rId10" o:title="" croptop="9168f" cropbottom="18684f" cropleft="47507f" cropright="10311f"/>
+                  <v:imagedata r:id="rId14" o:title="" croptop="9168f" cropbottom="18684f" cropleft="47507f" cropright="10311f"/>
                 </v:shape>
                 <v:shape id="Picture 108" o:spid="_x0000_s1124" type="#_x0000_t75" style="position:absolute;left:43873;top:18025;width:3418;height:3592;visibility:visible;mso-wrap-style:square" o:gfxdata="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">
-                  <v:imagedata r:id="rId11" o:title="" croptop="13354f" cropbottom="11315f" cropleft="9322f" cropright="48129f"/>
+                  <v:imagedata r:id="rId15" o:title="" croptop="13354f" cropbottom="11315f" cropleft="9322f" cropright="48129f"/>
                 </v:shape>
                 <v:line id="Straight Connector 109" o:spid="_x0000_s1125" style="position:absolute;flip:x y;visibility:visible;mso-wrap-style:square" from="9047,1256" to="14621,1504" o:connectortype="straight" o:gfxdata="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" strokecolor="black [3200]" strokeweight=".5pt">
                   <v:stroke joinstyle="miter"/>
@@ -8060,6 +8749,7 @@
         <w:rPr>
           <w:lang w:val="en-US"/>
         </w:rPr>
+        <w:lastRenderedPageBreak/>
         <w:t>Motor dimensions</w:t>
       </w:r>
     </w:p>
@@ -8069,7 +8759,7 @@
           <w:lang w:val="en-US"/>
         </w:rPr>
       </w:pPr>
-      <w:hyperlink r:id="rId12" w:history="1">
+      <w:hyperlink r:id="rId16" w:history="1">
         <w:r>
           <w:rPr>
             <w:rStyle w:val="Hyperlink"/>
@@ -8107,7 +8797,7 @@
                     </pic:cNvPicPr>
                   </pic:nvPicPr>
                   <pic:blipFill rotWithShape="1">
-                    <a:blip r:embed="rId6">
+                    <a:blip r:embed="rId10">
                       <a:extLst>
                         <a:ext uri="{28A0092B-C50C-407E-A947-70E740481C1C}">
                           <a14:useLocalDpi xmlns:a14="http://schemas.microsoft.com/office/drawing/2010/main" val="0"/>
@@ -8426,7 +9116,19 @@
                 <w:lang w:val="en-US"/>
               </w:rPr>
               <w:br/>
-              <w:t>(with equal arms)</w:t>
+              <w:t xml:space="preserve">(with equal </w:t>
+            </w:r>
+            <w:r>
+              <w:rPr>
+                <w:lang w:val="en-US"/>
+              </w:rPr>
+              <w:t xml:space="preserve">number of </w:t>
+            </w:r>
+            <w:r>
+              <w:rPr>
+                <w:lang w:val="en-US"/>
+              </w:rPr>
+              <w:t>arms)</w:t>
             </w:r>
             <w:r>
               <w:rPr>
@@ -8434,12 +9136,25 @@
               </w:rPr>
               <w:br/>
             </w:r>
-            <w:r>
-              <w:rPr>
-                <w:lang w:val="en-US"/>
-              </w:rPr>
-              <w:lastRenderedPageBreak/>
-              <w:t>Non-interlaced can use that both arms show same image.</w:t>
+            <w:proofErr w:type="gramStart"/>
+            <w:r>
+              <w:rPr>
+                <w:lang w:val="en-US"/>
+              </w:rPr>
+              <w:t>Non-interlaced</w:t>
+            </w:r>
+            <w:proofErr w:type="gramEnd"/>
+            <w:r>
+              <w:rPr>
+                <w:lang w:val="en-US"/>
+              </w:rPr>
+              <w:t xml:space="preserve"> can use that both arms show same image</w:t>
+            </w:r>
+            <w:r>
+              <w:rPr>
+                <w:lang w:val="en-US"/>
+              </w:rPr>
+              <w:t>.</w:t>
             </w:r>
           </w:p>
         </w:tc>
@@ -8458,7 +9173,6 @@
               <w:rPr>
                 <w:lang w:val="en-US"/>
               </w:rPr>
-              <w:lastRenderedPageBreak/>
               <w:t>Full / Half speed</w:t>
             </w:r>
             <w:r>
@@ -8533,7 +9247,26 @@
                 <w:lang w:val="en-US"/>
               </w:rPr>
               <w:br/>
-              <w:t>Non-interlaces has half resolution to keep pixels square.</w:t>
+            </w:r>
+            <w:proofErr w:type="gramStart"/>
+            <w:r>
+              <w:rPr>
+                <w:lang w:val="en-US"/>
+              </w:rPr>
+              <w:t>Non-interlaces</w:t>
+            </w:r>
+            <w:proofErr w:type="gramEnd"/>
+            <w:r>
+              <w:rPr>
+                <w:lang w:val="en-US"/>
+              </w:rPr>
+              <w:t xml:space="preserve"> has half resolution to keep pixels square.</w:t>
+            </w:r>
+            <w:r>
+              <w:rPr>
+                <w:lang w:val="en-US"/>
+              </w:rPr>
+              <w:t xml:space="preserve"> This is in addition to requiring a low rotation speed.</w:t>
             </w:r>
           </w:p>
         </w:tc>
@@ -8552,7 +9285,14 @@
               <w:rPr>
                 <w:lang w:val="en-US"/>
               </w:rPr>
-              <w:t>Same as rotation speed</w:t>
+              <w:t>From total pixels per second point, same update rate for both cases. Either double speed and half the arms or half the speed and double the arms.</w:t>
+            </w:r>
+            <w:r>
+              <w:rPr>
+                <w:lang w:val="en-US"/>
+              </w:rPr>
+              <w:br/>
+              <w:t>For each LED strip on an arm, double arms lower the update per second required.</w:t>
             </w:r>
           </w:p>
         </w:tc>
@@ -8593,6 +9333,12 @@
                 <w:lang w:val="en-US"/>
               </w:rPr>
               <w:t>Quadruple for interlaced to keep pixels square</w:t>
+            </w:r>
+            <w:r>
+              <w:rPr>
+                <w:lang w:val="en-US"/>
+              </w:rPr>
+              <w:t>. Meaning, for interlace both vertical as well as horizonal resolution double.</w:t>
             </w:r>
           </w:p>
         </w:tc>
@@ -8823,7 +9569,13 @@
         <w:rPr>
           <w:lang w:val="en-US"/>
         </w:rPr>
-        <w:t>requires 10 rotations per second, halving the speed and making the</w:t>
+        <w:t>requires 10 rotations per second</w:t>
+      </w:r>
+      <w:r>
+        <w:rPr>
+          <w:lang w:val="en-US"/>
+        </w:rPr>
+        <w:t>.</w:t>
       </w:r>
     </w:p>
     <w:p>
@@ -8883,6 +9635,20 @@
           <w:lang w:val="en-US"/>
         </w:rPr>
         <w:t>System Design</w:t>
+      </w:r>
+    </w:p>
+    <w:p>
+      <w:pPr>
+        <w:pStyle w:val="Heading2"/>
+        <w:rPr>
+          <w:lang w:val="en-US"/>
+        </w:rPr>
+      </w:pPr>
+      <w:r>
+        <w:rPr>
+          <w:lang w:val="en-US"/>
+        </w:rPr>
+        <w:t>Working concept</w:t>
       </w:r>
     </w:p>
     <w:p>
@@ -8913,7 +9679,28 @@
         <w:rPr>
           <w:lang w:val="en-US"/>
         </w:rPr>
-        <w:t>Axis MCU with companion WiFi MCU to handle projection on LED strips</w:t>
+        <w:t xml:space="preserve">Data communication to the On-Axis part happens via wireless protocol, for which </w:t>
+      </w:r>
+      <w:proofErr w:type="spellStart"/>
+      <w:r>
+        <w:rPr>
+          <w:lang w:val="en-US"/>
+        </w:rPr>
+        <w:t>WiFi</w:t>
+      </w:r>
+      <w:proofErr w:type="spellEnd"/>
+      <w:r>
+        <w:rPr>
+          <w:lang w:val="en-US"/>
+        </w:rPr>
+        <w:t xml:space="preserve"> is selected due to bandwidth for the camera. Only power is transferred via physical connection.</w:t>
+      </w:r>
+      <w:r>
+        <w:rPr>
+          <w:lang w:val="en-US"/>
+        </w:rPr>
+        <w:br/>
+        <w:t>This greatly simplifies the mechanical/electrical system, removing the need for high-speed (megabit/second) data transfer over a rotating coupling.</w:t>
       </w:r>
     </w:p>
     <w:p>
@@ -8927,6 +9714,30 @@
           <w:lang w:val="en-US"/>
         </w:rPr>
       </w:pPr>
+      <w:r>
+        <w:rPr>
+          <w:lang w:val="en-US"/>
+        </w:rPr>
+        <w:t>Active part of the rotation detection is on the On-Axis part.</w:t>
+      </w:r>
+    </w:p>
+    <w:p>
+      <w:pPr>
+        <w:pStyle w:val="ListParagraph"/>
+        <w:numPr>
+          <w:ilvl w:val="0"/>
+          <w:numId w:val="1"/>
+        </w:numPr>
+        <w:rPr>
+          <w:lang w:val="en-US"/>
+        </w:rPr>
+      </w:pPr>
+      <w:r>
+        <w:rPr>
+          <w:lang w:val="en-US"/>
+        </w:rPr>
+        <w:t>Rotation sensor on on-mount is optional and should be used solely for motor control.</w:t>
+      </w:r>
     </w:p>
     <w:p>
       <w:pPr>
@@ -9811,12 +10622,14 @@
                                   <w:lang w:val="en-US"/>
                                 </w:rPr>
                               </w:pPr>
+                              <w:proofErr w:type="spellStart"/>
                               <w:r>
                                 <w:rPr>
                                   <w:lang w:val="en-US"/>
                                 </w:rPr>
                                 <w:t>WiFi</w:t>
                               </w:r>
+                              <w:proofErr w:type="spellEnd"/>
                               <w:r>
                                 <w:rPr>
                                   <w:lang w:val="en-US"/>
@@ -10028,7 +10841,7 @@
                   <v:stroke endarrow="block"/>
                 </v:shape>
                 <v:rect id="Rectangle 193" o:spid="_x0000_s1145" style="position:absolute;left:7649;top:11710;width:6810;height:5477;visibility:visible;mso-wrap-style:square;v-text-anchor:middle" o:gfxdata="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" fillcolor="#4472c4 [3204]" strokecolor="#1f3763 [1604]" strokeweight="1pt">
-                  <v:fill r:id="rId13" o:title="" color2="#d9e2f3 [660]" type="pattern"/>
+                  <v:fill r:id="rId17" o:title="" color2="#d9e2f3 [660]" type="pattern"/>
                   <v:textbox>
                     <w:txbxContent>
                       <w:p>
@@ -10160,12 +10973,14 @@
                             <w:lang w:val="en-US"/>
                           </w:rPr>
                         </w:pPr>
+                        <w:proofErr w:type="spellStart"/>
                         <w:r>
                           <w:rPr>
                             <w:lang w:val="en-US"/>
                           </w:rPr>
                           <w:t>WiFi</w:t>
                         </w:r>
+                        <w:proofErr w:type="spellEnd"/>
                         <w:r>
                           <w:rPr>
                             <w:lang w:val="en-US"/>
@@ -10189,6 +11004,7 @@
     </w:p>
     <w:p>
       <w:pPr>
+        <w:pStyle w:val="Heading2"/>
         <w:rPr>
           <w:lang w:val="en-US"/>
         </w:rPr>
@@ -10197,7 +11013,32 @@
         <w:rPr>
           <w:lang w:val="en-US"/>
         </w:rPr>
-        <w:t>Below design is rejected because:</w:t>
+        <w:t>Concept v0.1</w:t>
+      </w:r>
+    </w:p>
+    <w:p>
+      <w:pPr>
+        <w:rPr>
+          <w:lang w:val="en-US"/>
+        </w:rPr>
+      </w:pPr>
+      <w:r>
+        <w:rPr>
+          <w:lang w:val="en-US"/>
+        </w:rPr>
+        <w:t xml:space="preserve">Below </w:t>
+      </w:r>
+      <w:r>
+        <w:rPr>
+          <w:lang w:val="en-US"/>
+        </w:rPr>
+        <w:t>concept</w:t>
+      </w:r>
+      <w:r>
+        <w:rPr>
+          <w:lang w:val="en-US"/>
+        </w:rPr>
+        <w:t xml:space="preserve"> is rejected because:</w:t>
       </w:r>
     </w:p>
     <w:p>
@@ -10215,8 +11056,67 @@
         <w:rPr>
           <w:lang w:val="en-US"/>
         </w:rPr>
-        <w:lastRenderedPageBreak/>
-        <w:t>System simplification (remove complexity on fixed world).</w:t>
+        <w:t>S</w:t>
+      </w:r>
+      <w:r>
+        <w:rPr>
+          <w:lang w:val="en-US"/>
+        </w:rPr>
+        <w:t>lip ring</w:t>
+      </w:r>
+      <w:r>
+        <w:rPr>
+          <w:lang w:val="en-US"/>
+        </w:rPr>
+        <w:t xml:space="preserve"> is highly complicated due to requirement of high-speed communication</w:t>
+      </w:r>
+      <w:r>
+        <w:rPr>
+          <w:lang w:val="en-US"/>
+        </w:rPr>
+        <w:t xml:space="preserve">. </w:t>
+      </w:r>
+      <w:r>
+        <w:rPr>
+          <w:lang w:val="en-US"/>
+        </w:rPr>
+        <w:t>Simplifying this to o</w:t>
+      </w:r>
+      <w:r>
+        <w:rPr>
+          <w:lang w:val="en-US"/>
+        </w:rPr>
+        <w:t xml:space="preserve">nly power (and </w:t>
+      </w:r>
+      <w:r>
+        <w:rPr>
+          <w:lang w:val="en-US"/>
+        </w:rPr>
+        <w:t xml:space="preserve">maybe very </w:t>
+      </w:r>
+      <w:r>
+        <w:rPr>
+          <w:lang w:val="en-US"/>
+        </w:rPr>
+        <w:t>low-speed communication</w:t>
+      </w:r>
+      <w:r>
+        <w:rPr>
+          <w:lang w:val="en-US"/>
+        </w:rPr>
+        <w:t xml:space="preserve"> if absolutely needed</w:t>
+      </w:r>
+      <w:r>
+        <w:rPr>
+          <w:lang w:val="en-US"/>
+        </w:rPr>
+        <w:t xml:space="preserve">) </w:t>
+      </w:r>
+      <w:r>
+        <w:rPr>
+          <w:lang w:val="en-US"/>
+        </w:rPr>
+        <w:t>is much more reliable to achieve.</w:t>
       </w:r>
     </w:p>
     <w:p>
@@ -10234,7 +11134,7 @@
         <w:rPr>
           <w:lang w:val="en-US"/>
         </w:rPr>
-        <w:t>Simplify slip ring. Only power (and low-speed communication) is simpler than reliable high-speed communication.</w:t>
+        <w:t>On-mount part can be simplified</w:t>
       </w:r>
     </w:p>
     <w:p>
@@ -10248,6 +11148,7 @@
           <w:noProof/>
           <w:lang w:val="en-US"/>
         </w:rPr>
+        <w:lastRenderedPageBreak/>
         <mc:AlternateContent>
           <mc:Choice Requires="wpc">
             <w:drawing>
@@ -11648,7 +12549,7 @@
                   <v:stroke endarrow="block"/>
                 </v:shape>
                 <v:rect id="Rectangle 170" o:spid="_x0000_s1176" style="position:absolute;left:23717;top:11710;width:6810;height:5477;visibility:visible;mso-wrap-style:square;v-text-anchor:middle" o:gfxdata="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" fillcolor="#4472c4 [3204]" strokecolor="#1f3763 [1604]" strokeweight="1pt">
-                  <v:fill r:id="rId13" o:title="" color2="#d9e2f3 [660]" type="pattern"/>
+                  <v:fill r:id="rId17" o:title="" color2="#d9e2f3 [660]" type="pattern"/>
                   <v:textbox>
                     <w:txbxContent>
                       <w:p>
@@ -11783,6 +12684,24 @@
           <w:lang w:val="en-US"/>
         </w:rPr>
         <w:t>ST Microelectronics B-G431B-ESC1</w:t>
+      </w:r>
+    </w:p>
+    <w:p>
+      <w:pPr>
+        <w:pStyle w:val="ListParagraph"/>
+        <w:numPr>
+          <w:ilvl w:val="0"/>
+          <w:numId w:val="1"/>
+        </w:numPr>
+        <w:rPr>
+          <w:lang w:val="en-US"/>
+        </w:rPr>
+      </w:pPr>
+      <w:r>
+        <w:rPr>
+          <w:lang w:val="en-US"/>
+        </w:rPr>
+        <w:t>Integrated custom design (e.g. based on B-G431B-ESC1)</w:t>
       </w:r>
     </w:p>
     <w:p>
@@ -14025,7 +14944,21 @@
               <w:rPr>
                 <w:lang w:val="en-US"/>
               </w:rPr>
-              <w:t xml:space="preserve"> SPI double-buffered 58 pixel buffer</w:t>
+              <w:t xml:space="preserve"> SPI double-buffered </w:t>
+            </w:r>
+            <w:proofErr w:type="gramStart"/>
+            <w:r>
+              <w:rPr>
+                <w:lang w:val="en-US"/>
+              </w:rPr>
+              <w:t>58 pixel</w:t>
+            </w:r>
+            <w:proofErr w:type="gramEnd"/>
+            <w:r>
+              <w:rPr>
+                <w:lang w:val="en-US"/>
+              </w:rPr>
+              <w:t xml:space="preserve"> buffer</w:t>
             </w:r>
             <w:r>
               <w:rPr>
@@ -14065,7 +14998,6 @@
               <w:rPr>
                 <w:lang w:val="en-US"/>
               </w:rPr>
-              <w:lastRenderedPageBreak/>
               <w:t>Reception buffer</w:t>
             </w:r>
           </w:p>
@@ -14104,7 +15036,21 @@
               <w:rPr>
                 <w:lang w:val="en-US"/>
               </w:rPr>
-              <w:t xml:space="preserve">116 px * 24 cycles </w:t>
+              <w:t xml:space="preserve">116 </w:t>
+            </w:r>
+            <w:proofErr w:type="spellStart"/>
+            <w:r>
+              <w:rPr>
+                <w:lang w:val="en-US"/>
+              </w:rPr>
+              <w:t>px</w:t>
+            </w:r>
+            <w:proofErr w:type="spellEnd"/>
+            <w:r>
+              <w:rPr>
+                <w:lang w:val="en-US"/>
+              </w:rPr>
+              <w:t xml:space="preserve"> * 24 cycles </w:t>
             </w:r>
             <w:r>
               <w:rPr>
@@ -14196,8 +15142,16 @@
               <w:rPr>
                 <w:lang w:val="en-US"/>
               </w:rPr>
-              <w:t xml:space="preserve"> MBaud</w:t>
-            </w:r>
+              <w:t xml:space="preserve"> </w:t>
+            </w:r>
+            <w:proofErr w:type="spellStart"/>
+            <w:r>
+              <w:rPr>
+                <w:lang w:val="en-US"/>
+              </w:rPr>
+              <w:t>MBaud</w:t>
+            </w:r>
+            <w:proofErr w:type="spellEnd"/>
             <w:r>
               <w:rPr>
                 <w:lang w:val="en-US"/>
@@ -14235,6 +15189,7 @@
               <w:rPr>
                 <w:lang w:val="en-US"/>
               </w:rPr>
+              <w:lastRenderedPageBreak/>
               <w:t xml:space="preserve">Can simplify code by buffering entire pixel line + </w:t>
             </w:r>
             <w:r>
@@ -14268,6 +15223,7 @@
               <w:rPr>
                 <w:lang w:val="en-US"/>
               </w:rPr>
+              <w:lastRenderedPageBreak/>
               <w:t>Stack</w:t>
             </w:r>
           </w:p>
@@ -14910,7 +15866,21 @@
               <w:rPr>
                 <w:lang w:val="en-US"/>
               </w:rPr>
-              <w:t>Output enable for pixel data in case of 4 arms</w:t>
+              <w:t xml:space="preserve">Output </w:t>
+            </w:r>
+            <w:proofErr w:type="gramStart"/>
+            <w:r>
+              <w:rPr>
+                <w:lang w:val="en-US"/>
+              </w:rPr>
+              <w:t>enable</w:t>
+            </w:r>
+            <w:proofErr w:type="gramEnd"/>
+            <w:r>
+              <w:rPr>
+                <w:lang w:val="en-US"/>
+              </w:rPr>
+              <w:t xml:space="preserve"> for pixel data in case of 4 arms</w:t>
             </w:r>
             <w:r>
               <w:rPr>
@@ -15017,7 +15987,7 @@
         <w:tc>
           <w:tcPr>
             <w:cnfStyle w:val="001000000000" w:firstRow="0" w:lastRow="0" w:firstColumn="1" w:lastColumn="0" w:oddVBand="0" w:evenVBand="0" w:oddHBand="0" w:evenHBand="0" w:firstRowFirstColumn="0" w:firstRowLastColumn="0" w:lastRowFirstColumn="0" w:lastRowLastColumn="0"/>
-            <w:tcW w:w="1980" w:type="dxa"/>
+            <w:tcW w:w="2172" w:type="dxa"/>
           </w:tcPr>
           <w:p>
             <w:pPr>
@@ -15035,7 +16005,7 @@
         </w:tc>
         <w:tc>
           <w:tcPr>
-            <w:tcW w:w="1843" w:type="dxa"/>
+            <w:tcW w:w="1734" w:type="dxa"/>
           </w:tcPr>
           <w:p>
             <w:pPr>
@@ -15054,7 +16024,7 @@
         </w:tc>
         <w:tc>
           <w:tcPr>
-            <w:tcW w:w="992" w:type="dxa"/>
+            <w:tcW w:w="982" w:type="dxa"/>
           </w:tcPr>
           <w:p>
             <w:pPr>
@@ -15073,7 +16043,7 @@
         </w:tc>
         <w:tc>
           <w:tcPr>
-            <w:tcW w:w="1701" w:type="dxa"/>
+            <w:tcW w:w="1643" w:type="dxa"/>
           </w:tcPr>
           <w:p>
             <w:pPr>
@@ -15092,7 +16062,7 @@
         </w:tc>
         <w:tc>
           <w:tcPr>
-            <w:tcW w:w="1247" w:type="dxa"/>
+            <w:tcW w:w="1232" w:type="dxa"/>
           </w:tcPr>
           <w:p>
             <w:pPr>
@@ -15139,7 +16109,7 @@
         <w:tc>
           <w:tcPr>
             <w:cnfStyle w:val="001000000000" w:firstRow="0" w:lastRow="0" w:firstColumn="1" w:lastColumn="0" w:oddVBand="0" w:evenVBand="0" w:oddHBand="0" w:evenHBand="0" w:firstRowFirstColumn="0" w:firstRowLastColumn="0" w:lastRowFirstColumn="0" w:lastRowLastColumn="0"/>
-            <w:tcW w:w="1980" w:type="dxa"/>
+            <w:tcW w:w="2172" w:type="dxa"/>
             <w:shd w:val="clear" w:color="auto" w:fill="E2EFD9" w:themeFill="accent6" w:themeFillTint="33"/>
           </w:tcPr>
           <w:p>
@@ -15166,7 +16136,7 @@
         </w:tc>
         <w:tc>
           <w:tcPr>
-            <w:tcW w:w="1843" w:type="dxa"/>
+            <w:tcW w:w="1734" w:type="dxa"/>
             <w:shd w:val="clear" w:color="auto" w:fill="E2EFD9" w:themeFill="accent6" w:themeFillTint="33"/>
           </w:tcPr>
           <w:p>
@@ -15186,7 +16156,7 @@
         </w:tc>
         <w:tc>
           <w:tcPr>
-            <w:tcW w:w="992" w:type="dxa"/>
+            <w:tcW w:w="982" w:type="dxa"/>
             <w:shd w:val="clear" w:color="auto" w:fill="E2EFD9" w:themeFill="accent6" w:themeFillTint="33"/>
           </w:tcPr>
           <w:p>
@@ -15206,7 +16176,7 @@
         </w:tc>
         <w:tc>
           <w:tcPr>
-            <w:tcW w:w="1701" w:type="dxa"/>
+            <w:tcW w:w="1643" w:type="dxa"/>
             <w:shd w:val="clear" w:color="auto" w:fill="E2EFD9" w:themeFill="accent6" w:themeFillTint="33"/>
           </w:tcPr>
           <w:p>
@@ -15226,7 +16196,7 @@
         </w:tc>
         <w:tc>
           <w:tcPr>
-            <w:tcW w:w="1247" w:type="dxa"/>
+            <w:tcW w:w="1232" w:type="dxa"/>
             <w:shd w:val="clear" w:color="auto" w:fill="E2EFD9" w:themeFill="accent6" w:themeFillTint="33"/>
           </w:tcPr>
           <w:p>
@@ -15276,28 +16246,25 @@
         <w:tc>
           <w:tcPr>
             <w:cnfStyle w:val="001000000000" w:firstRow="0" w:lastRow="0" w:firstColumn="1" w:lastColumn="0" w:oddVBand="0" w:evenVBand="0" w:oddHBand="0" w:evenHBand="0" w:firstRowFirstColumn="0" w:firstRowLastColumn="0" w:lastRowFirstColumn="0" w:lastRowLastColumn="0"/>
-            <w:tcW w:w="1980" w:type="dxa"/>
-          </w:tcPr>
-          <w:p>
-            <w:pPr>
-              <w:rPr>
-                <w:lang w:val="en-US"/>
-              </w:rPr>
-            </w:pPr>
-            <w:r>
-              <w:rPr>
-                <w:lang w:val="en-US"/>
-              </w:rPr>
-              <w:t>STM32F401x</w:t>
-            </w:r>
-            <w:r>
-              <w:rPr>
-                <w:lang w:val="en-US"/>
-              </w:rPr>
-              <w:t>D</w:t>
-            </w:r>
-            <w:r>
-              <w:rPr>
+            <w:tcW w:w="2172" w:type="dxa"/>
+          </w:tcPr>
+          <w:p>
+            <w:pPr>
+              <w:rPr>
+                <w:strike/>
+                <w:lang w:val="en-US"/>
+              </w:rPr>
+            </w:pPr>
+            <w:r>
+              <w:rPr>
+                <w:strike/>
+                <w:lang w:val="en-US"/>
+              </w:rPr>
+              <w:t>STM32F401xD</w:t>
+            </w:r>
+            <w:r>
+              <w:rPr>
+                <w:strike/>
                 <w:lang w:val="en-US"/>
               </w:rPr>
               <w:br/>
@@ -15307,17 +16274,19 @@
         </w:tc>
         <w:tc>
           <w:tcPr>
-            <w:tcW w:w="1843" w:type="dxa"/>
+            <w:tcW w:w="1734" w:type="dxa"/>
           </w:tcPr>
           <w:p>
             <w:pPr>
               <w:cnfStyle w:val="000000000000" w:firstRow="0" w:lastRow="0" w:firstColumn="0" w:lastColumn="0" w:oddVBand="0" w:evenVBand="0" w:oddHBand="0" w:evenHBand="0" w:firstRowFirstColumn="0" w:firstRowLastColumn="0" w:lastRowFirstColumn="0" w:lastRowLastColumn="0"/>
               <w:rPr>
-                <w:lang w:val="en-US"/>
-              </w:rPr>
-            </w:pPr>
-            <w:r>
-              <w:rPr>
+                <w:strike/>
+                <w:lang w:val="en-US"/>
+              </w:rPr>
+            </w:pPr>
+            <w:r>
+              <w:rPr>
+                <w:strike/>
                 <w:lang w:val="en-US"/>
               </w:rPr>
               <w:t>CM4 84 MHz</w:t>
@@ -15326,17 +16295,19 @@
         </w:tc>
         <w:tc>
           <w:tcPr>
-            <w:tcW w:w="992" w:type="dxa"/>
+            <w:tcW w:w="982" w:type="dxa"/>
           </w:tcPr>
           <w:p>
             <w:pPr>
               <w:cnfStyle w:val="000000000000" w:firstRow="0" w:lastRow="0" w:firstColumn="0" w:lastColumn="0" w:oddVBand="0" w:evenVBand="0" w:oddHBand="0" w:evenHBand="0" w:firstRowFirstColumn="0" w:firstRowLastColumn="0" w:lastRowFirstColumn="0" w:lastRowLastColumn="0"/>
               <w:rPr>
-                <w:lang w:val="en-US"/>
-              </w:rPr>
-            </w:pPr>
-            <w:r>
-              <w:rPr>
+                <w:strike/>
+                <w:lang w:val="en-US"/>
+              </w:rPr>
+            </w:pPr>
+            <w:r>
+              <w:rPr>
+                <w:strike/>
                 <w:color w:val="FF0000"/>
                 <w:lang w:val="en-US"/>
               </w:rPr>
@@ -15346,17 +16317,19 @@
         </w:tc>
         <w:tc>
           <w:tcPr>
-            <w:tcW w:w="1701" w:type="dxa"/>
+            <w:tcW w:w="1643" w:type="dxa"/>
           </w:tcPr>
           <w:p>
             <w:pPr>
               <w:cnfStyle w:val="000000000000" w:firstRow="0" w:lastRow="0" w:firstColumn="0" w:lastColumn="0" w:oddVBand="0" w:evenVBand="0" w:oddHBand="0" w:evenHBand="0" w:firstRowFirstColumn="0" w:firstRowLastColumn="0" w:lastRowFirstColumn="0" w:lastRowLastColumn="0"/>
               <w:rPr>
-                <w:lang w:val="en-US"/>
-              </w:rPr>
-            </w:pPr>
-            <w:r>
-              <w:rPr>
+                <w:strike/>
+                <w:lang w:val="en-US"/>
+              </w:rPr>
+            </w:pPr>
+            <w:r>
+              <w:rPr>
+                <w:strike/>
                 <w:lang w:val="en-US"/>
               </w:rPr>
               <w:t>4 @ 42 Mbps</w:t>
@@ -15365,17 +16338,19 @@
         </w:tc>
         <w:tc>
           <w:tcPr>
-            <w:tcW w:w="1247" w:type="dxa"/>
+            <w:tcW w:w="1232" w:type="dxa"/>
           </w:tcPr>
           <w:p>
             <w:pPr>
               <w:cnfStyle w:val="000000000000" w:firstRow="0" w:lastRow="0" w:firstColumn="0" w:lastColumn="0" w:oddVBand="0" w:evenVBand="0" w:oddHBand="0" w:evenHBand="0" w:firstRowFirstColumn="0" w:firstRowLastColumn="0" w:lastRowFirstColumn="0" w:lastRowLastColumn="0"/>
               <w:rPr>
-                <w:lang w:val="en-US"/>
-              </w:rPr>
-            </w:pPr>
-            <w:r>
-              <w:rPr>
+                <w:strike/>
+                <w:lang w:val="en-US"/>
+              </w:rPr>
+            </w:pPr>
+            <w:r>
+              <w:rPr>
+                <w:strike/>
                 <w:lang w:val="en-US"/>
               </w:rPr>
               <w:t>CPU</w:t>
@@ -15390,18 +16365,21 @@
             <w:pPr>
               <w:cnfStyle w:val="000000000000" w:firstRow="0" w:lastRow="0" w:firstColumn="0" w:lastColumn="0" w:oddVBand="0" w:evenVBand="0" w:oddHBand="0" w:evenHBand="0" w:firstRowFirstColumn="0" w:firstRowLastColumn="0" w:lastRowFirstColumn="0" w:lastRowLastColumn="0"/>
               <w:rPr>
+                <w:strike/>
                 <w:lang w:val="en-US"/>
               </w:rPr>
             </w:pPr>
             <w:r>
               <w:rPr>
                 <w:rFonts w:cstheme="minorHAnsi"/>
+                <w:strike/>
                 <w:lang w:val="en-US"/>
               </w:rPr>
               <w:t>€</w:t>
             </w:r>
             <w:r>
               <w:rPr>
+                <w:strike/>
                 <w:lang w:val="en-US"/>
               </w:rPr>
               <w:t xml:space="preserve"> 6</w:t>
@@ -15413,7 +16391,7 @@
         <w:tc>
           <w:tcPr>
             <w:cnfStyle w:val="001000000000" w:firstRow="0" w:lastRow="0" w:firstColumn="1" w:lastColumn="0" w:oddVBand="0" w:evenVBand="0" w:oddHBand="0" w:evenHBand="0" w:firstRowFirstColumn="0" w:firstRowLastColumn="0" w:lastRowFirstColumn="0" w:lastRowLastColumn="0"/>
-            <w:tcW w:w="1980" w:type="dxa"/>
+            <w:tcW w:w="2172" w:type="dxa"/>
             <w:shd w:val="clear" w:color="auto" w:fill="E2EFD9" w:themeFill="accent6" w:themeFillTint="33"/>
           </w:tcPr>
           <w:p>
@@ -15432,7 +16410,7 @@
         </w:tc>
         <w:tc>
           <w:tcPr>
-            <w:tcW w:w="1843" w:type="dxa"/>
+            <w:tcW w:w="1734" w:type="dxa"/>
             <w:shd w:val="clear" w:color="auto" w:fill="E2EFD9" w:themeFill="accent6" w:themeFillTint="33"/>
           </w:tcPr>
           <w:p>
@@ -15452,7 +16430,7 @@
         </w:tc>
         <w:tc>
           <w:tcPr>
-            <w:tcW w:w="992" w:type="dxa"/>
+            <w:tcW w:w="982" w:type="dxa"/>
             <w:shd w:val="clear" w:color="auto" w:fill="E2EFD9" w:themeFill="accent6" w:themeFillTint="33"/>
           </w:tcPr>
           <w:p>
@@ -15472,7 +16450,7 @@
         </w:tc>
         <w:tc>
           <w:tcPr>
-            <w:tcW w:w="1701" w:type="dxa"/>
+            <w:tcW w:w="1643" w:type="dxa"/>
             <w:shd w:val="clear" w:color="auto" w:fill="E2EFD9" w:themeFill="accent6" w:themeFillTint="33"/>
           </w:tcPr>
           <w:p>
@@ -15499,7 +16477,7 @@
         </w:tc>
         <w:tc>
           <w:tcPr>
-            <w:tcW w:w="1247" w:type="dxa"/>
+            <w:tcW w:w="1232" w:type="dxa"/>
             <w:shd w:val="clear" w:color="auto" w:fill="E2EFD9" w:themeFill="accent6" w:themeFillTint="33"/>
           </w:tcPr>
           <w:p>
@@ -15540,7 +16518,13 @@
               <w:rPr>
                 <w:lang w:val="en-US"/>
               </w:rPr>
-              <w:t xml:space="preserve"> 8</w:t>
+              <w:t xml:space="preserve"> </w:t>
+            </w:r>
+            <w:r>
+              <w:rPr>
+                <w:lang w:val="en-US"/>
+              </w:rPr>
+              <w:t>7</w:t>
             </w:r>
           </w:p>
         </w:tc>
@@ -15549,7 +16533,305 @@
         <w:tc>
           <w:tcPr>
             <w:cnfStyle w:val="001000000000" w:firstRow="0" w:lastRow="0" w:firstColumn="1" w:lastColumn="0" w:oddVBand="0" w:evenVBand="0" w:oddHBand="0" w:evenHBand="0" w:firstRowFirstColumn="0" w:firstRowLastColumn="0" w:lastRowFirstColumn="0" w:lastRowLastColumn="0"/>
-            <w:tcW w:w="1980" w:type="dxa"/>
+            <w:tcW w:w="2172" w:type="dxa"/>
+            <w:shd w:val="clear" w:color="auto" w:fill="E2EFD9" w:themeFill="accent6" w:themeFillTint="33"/>
+          </w:tcPr>
+          <w:p>
+            <w:pPr>
+              <w:rPr>
+                <w:lang w:val="en-US"/>
+              </w:rPr>
+            </w:pPr>
+            <w:r>
+              <w:rPr>
+                <w:lang w:val="en-US"/>
+              </w:rPr>
+              <w:t>STM32F41</w:t>
+            </w:r>
+            <w:r>
+              <w:rPr>
+                <w:lang w:val="en-US"/>
+              </w:rPr>
+              <w:t>2</w:t>
+            </w:r>
+          </w:p>
+        </w:tc>
+        <w:tc>
+          <w:tcPr>
+            <w:tcW w:w="1734" w:type="dxa"/>
+            <w:shd w:val="clear" w:color="auto" w:fill="E2EFD9" w:themeFill="accent6" w:themeFillTint="33"/>
+          </w:tcPr>
+          <w:p>
+            <w:pPr>
+              <w:cnfStyle w:val="000000000000" w:firstRow="0" w:lastRow="0" w:firstColumn="0" w:lastColumn="0" w:oddVBand="0" w:evenVBand="0" w:oddHBand="0" w:evenHBand="0" w:firstRowFirstColumn="0" w:firstRowLastColumn="0" w:lastRowFirstColumn="0" w:lastRowLastColumn="0"/>
+              <w:rPr>
+                <w:lang w:val="en-US"/>
+              </w:rPr>
+            </w:pPr>
+            <w:r>
+              <w:rPr>
+                <w:lang w:val="en-US"/>
+              </w:rPr>
+              <w:t>CM4 100 MHz</w:t>
+            </w:r>
+          </w:p>
+        </w:tc>
+        <w:tc>
+          <w:tcPr>
+            <w:tcW w:w="982" w:type="dxa"/>
+            <w:shd w:val="clear" w:color="auto" w:fill="E2EFD9" w:themeFill="accent6" w:themeFillTint="33"/>
+          </w:tcPr>
+          <w:p>
+            <w:pPr>
+              <w:cnfStyle w:val="000000000000" w:firstRow="0" w:lastRow="0" w:firstColumn="0" w:lastColumn="0" w:oddVBand="0" w:evenVBand="0" w:oddHBand="0" w:evenHBand="0" w:firstRowFirstColumn="0" w:firstRowLastColumn="0" w:lastRowFirstColumn="0" w:lastRowLastColumn="0"/>
+              <w:rPr>
+                <w:lang w:val="en-US"/>
+              </w:rPr>
+            </w:pPr>
+            <w:r>
+              <w:rPr>
+                <w:lang w:val="en-US"/>
+              </w:rPr>
+              <w:t>256KB</w:t>
+            </w:r>
+          </w:p>
+        </w:tc>
+        <w:tc>
+          <w:tcPr>
+            <w:tcW w:w="1643" w:type="dxa"/>
+            <w:shd w:val="clear" w:color="auto" w:fill="E2EFD9" w:themeFill="accent6" w:themeFillTint="33"/>
+          </w:tcPr>
+          <w:p>
+            <w:pPr>
+              <w:cnfStyle w:val="000000000000" w:firstRow="0" w:lastRow="0" w:firstColumn="0" w:lastColumn="0" w:oddVBand="0" w:evenVBand="0" w:oddHBand="0" w:evenHBand="0" w:firstRowFirstColumn="0" w:firstRowLastColumn="0" w:lastRowFirstColumn="0" w:lastRowLastColumn="0"/>
+              <w:rPr>
+                <w:lang w:val="en-US"/>
+              </w:rPr>
+            </w:pPr>
+            <w:r>
+              <w:rPr>
+                <w:lang w:val="en-US"/>
+              </w:rPr>
+              <w:t>3 @ 50 Mbps</w:t>
+            </w:r>
+            <w:r>
+              <w:rPr>
+                <w:lang w:val="en-US"/>
+              </w:rPr>
+              <w:br/>
+              <w:t>2 @ 25 Mbps</w:t>
+            </w:r>
+          </w:p>
+        </w:tc>
+        <w:tc>
+          <w:tcPr>
+            <w:tcW w:w="1232" w:type="dxa"/>
+            <w:shd w:val="clear" w:color="auto" w:fill="E2EFD9" w:themeFill="accent6" w:themeFillTint="33"/>
+          </w:tcPr>
+          <w:p>
+            <w:pPr>
+              <w:cnfStyle w:val="000000000000" w:firstRow="0" w:lastRow="0" w:firstColumn="0" w:lastColumn="0" w:oddVBand="0" w:evenVBand="0" w:oddHBand="0" w:evenHBand="0" w:firstRowFirstColumn="0" w:firstRowLastColumn="0" w:lastRowFirstColumn="0" w:lastRowLastColumn="0"/>
+              <w:rPr>
+                <w:lang w:val="en-US"/>
+              </w:rPr>
+            </w:pPr>
+            <w:r>
+              <w:rPr>
+                <w:lang w:val="en-US"/>
+              </w:rPr>
+              <w:t>CPU</w:t>
+            </w:r>
+          </w:p>
+        </w:tc>
+        <w:tc>
+          <w:tcPr>
+            <w:tcW w:w="1587" w:type="dxa"/>
+            <w:shd w:val="clear" w:color="auto" w:fill="E2EFD9" w:themeFill="accent6" w:themeFillTint="33"/>
+          </w:tcPr>
+          <w:p>
+            <w:pPr>
+              <w:cnfStyle w:val="000000000000" w:firstRow="0" w:lastRow="0" w:firstColumn="0" w:lastColumn="0" w:oddVBand="0" w:evenVBand="0" w:oddHBand="0" w:evenHBand="0" w:firstRowFirstColumn="0" w:firstRowLastColumn="0" w:lastRowFirstColumn="0" w:lastRowLastColumn="0"/>
+              <w:rPr>
+                <w:rFonts w:cstheme="minorHAnsi"/>
+                <w:lang w:val="en-US"/>
+              </w:rPr>
+            </w:pPr>
+            <w:r>
+              <w:rPr>
+                <w:rFonts w:cstheme="minorHAnsi"/>
+                <w:lang w:val="en-US"/>
+              </w:rPr>
+              <w:t>€</w:t>
+            </w:r>
+            <w:r>
+              <w:rPr>
+                <w:lang w:val="en-US"/>
+              </w:rPr>
+              <w:t xml:space="preserve"> </w:t>
+            </w:r>
+            <w:r>
+              <w:rPr>
+                <w:lang w:val="en-US"/>
+              </w:rPr>
+              <w:t>8</w:t>
+            </w:r>
+          </w:p>
+        </w:tc>
+      </w:tr>
+      <w:tr>
+        <w:tc>
+          <w:tcPr>
+            <w:cnfStyle w:val="001000000000" w:firstRow="0" w:lastRow="0" w:firstColumn="1" w:lastColumn="0" w:oddVBand="0" w:evenVBand="0" w:oddHBand="0" w:evenHBand="0" w:firstRowFirstColumn="0" w:firstRowLastColumn="0" w:lastRowFirstColumn="0" w:lastRowLastColumn="0"/>
+            <w:tcW w:w="2172" w:type="dxa"/>
+            <w:shd w:val="clear" w:color="auto" w:fill="E2EFD9" w:themeFill="accent6" w:themeFillTint="33"/>
+          </w:tcPr>
+          <w:p>
+            <w:pPr>
+              <w:rPr>
+                <w:lang w:val="en-US"/>
+              </w:rPr>
+            </w:pPr>
+            <w:r>
+              <w:rPr>
+                <w:lang w:val="en-US"/>
+              </w:rPr>
+              <w:t>STM32F41</w:t>
+            </w:r>
+            <w:r>
+              <w:rPr>
+                <w:lang w:val="en-US"/>
+              </w:rPr>
+              <w:t>3</w:t>
+            </w:r>
+          </w:p>
+        </w:tc>
+        <w:tc>
+          <w:tcPr>
+            <w:tcW w:w="1734" w:type="dxa"/>
+            <w:shd w:val="clear" w:color="auto" w:fill="E2EFD9" w:themeFill="accent6" w:themeFillTint="33"/>
+          </w:tcPr>
+          <w:p>
+            <w:pPr>
+              <w:cnfStyle w:val="000000000000" w:firstRow="0" w:lastRow="0" w:firstColumn="0" w:lastColumn="0" w:oddVBand="0" w:evenVBand="0" w:oddHBand="0" w:evenHBand="0" w:firstRowFirstColumn="0" w:firstRowLastColumn="0" w:lastRowFirstColumn="0" w:lastRowLastColumn="0"/>
+              <w:rPr>
+                <w:lang w:val="en-US"/>
+              </w:rPr>
+            </w:pPr>
+            <w:r>
+              <w:rPr>
+                <w:lang w:val="en-US"/>
+              </w:rPr>
+              <w:t>CM4 100 MHz</w:t>
+            </w:r>
+          </w:p>
+        </w:tc>
+        <w:tc>
+          <w:tcPr>
+            <w:tcW w:w="982" w:type="dxa"/>
+            <w:shd w:val="clear" w:color="auto" w:fill="E2EFD9" w:themeFill="accent6" w:themeFillTint="33"/>
+          </w:tcPr>
+          <w:p>
+            <w:pPr>
+              <w:cnfStyle w:val="000000000000" w:firstRow="0" w:lastRow="0" w:firstColumn="0" w:lastColumn="0" w:oddVBand="0" w:evenVBand="0" w:oddHBand="0" w:evenHBand="0" w:firstRowFirstColumn="0" w:firstRowLastColumn="0" w:lastRowFirstColumn="0" w:lastRowLastColumn="0"/>
+              <w:rPr>
+                <w:lang w:val="en-US"/>
+              </w:rPr>
+            </w:pPr>
+            <w:r>
+              <w:rPr>
+                <w:lang w:val="en-US"/>
+              </w:rPr>
+              <w:t>320KB</w:t>
+            </w:r>
+          </w:p>
+        </w:tc>
+        <w:tc>
+          <w:tcPr>
+            <w:tcW w:w="1643" w:type="dxa"/>
+            <w:shd w:val="clear" w:color="auto" w:fill="E2EFD9" w:themeFill="accent6" w:themeFillTint="33"/>
+          </w:tcPr>
+          <w:p>
+            <w:pPr>
+              <w:cnfStyle w:val="000000000000" w:firstRow="0" w:lastRow="0" w:firstColumn="0" w:lastColumn="0" w:oddVBand="0" w:evenVBand="0" w:oddHBand="0" w:evenHBand="0" w:firstRowFirstColumn="0" w:firstRowLastColumn="0" w:lastRowFirstColumn="0" w:lastRowLastColumn="0"/>
+              <w:rPr>
+                <w:lang w:val="en-US"/>
+              </w:rPr>
+            </w:pPr>
+            <w:r>
+              <w:rPr>
+                <w:lang w:val="en-US"/>
+              </w:rPr>
+              <w:t>3 @ 50 Mbps</w:t>
+            </w:r>
+            <w:r>
+              <w:rPr>
+                <w:lang w:val="en-US"/>
+              </w:rPr>
+              <w:br/>
+              <w:t>2 @ 25 Mbps</w:t>
+            </w:r>
+          </w:p>
+        </w:tc>
+        <w:tc>
+          <w:tcPr>
+            <w:tcW w:w="1232" w:type="dxa"/>
+            <w:shd w:val="clear" w:color="auto" w:fill="E2EFD9" w:themeFill="accent6" w:themeFillTint="33"/>
+          </w:tcPr>
+          <w:p>
+            <w:pPr>
+              <w:cnfStyle w:val="000000000000" w:firstRow="0" w:lastRow="0" w:firstColumn="0" w:lastColumn="0" w:oddVBand="0" w:evenVBand="0" w:oddHBand="0" w:evenHBand="0" w:firstRowFirstColumn="0" w:firstRowLastColumn="0" w:lastRowFirstColumn="0" w:lastRowLastColumn="0"/>
+              <w:rPr>
+                <w:lang w:val="en-US"/>
+              </w:rPr>
+            </w:pPr>
+            <w:r>
+              <w:rPr>
+                <w:lang w:val="en-US"/>
+              </w:rPr>
+              <w:t>CPU</w:t>
+            </w:r>
+          </w:p>
+        </w:tc>
+        <w:tc>
+          <w:tcPr>
+            <w:tcW w:w="1587" w:type="dxa"/>
+            <w:shd w:val="clear" w:color="auto" w:fill="E2EFD9" w:themeFill="accent6" w:themeFillTint="33"/>
+          </w:tcPr>
+          <w:p>
+            <w:pPr>
+              <w:cnfStyle w:val="000000000000" w:firstRow="0" w:lastRow="0" w:firstColumn="0" w:lastColumn="0" w:oddVBand="0" w:evenVBand="0" w:oddHBand="0" w:evenHBand="0" w:firstRowFirstColumn="0" w:firstRowLastColumn="0" w:lastRowFirstColumn="0" w:lastRowLastColumn="0"/>
+              <w:rPr>
+                <w:rFonts w:cstheme="minorHAnsi"/>
+                <w:lang w:val="en-US"/>
+              </w:rPr>
+            </w:pPr>
+            <w:r>
+              <w:rPr>
+                <w:rFonts w:cstheme="minorHAnsi"/>
+                <w:lang w:val="en-US"/>
+              </w:rPr>
+              <w:t>€</w:t>
+            </w:r>
+            <w:r>
+              <w:rPr>
+                <w:lang w:val="en-US"/>
+              </w:rPr>
+              <w:t xml:space="preserve"> </w:t>
+            </w:r>
+            <w:r>
+              <w:rPr>
+                <w:lang w:val="en-US"/>
+              </w:rPr>
+              <w:t>10</w:t>
+            </w:r>
+          </w:p>
+        </w:tc>
+      </w:tr>
+      <w:tr>
+        <w:tc>
+          <w:tcPr>
+            <w:cnfStyle w:val="001000000000" w:firstRow="0" w:lastRow="0" w:firstColumn="1" w:lastColumn="0" w:oddVBand="0" w:evenVBand="0" w:oddHBand="0" w:evenHBand="0" w:firstRowFirstColumn="0" w:firstRowLastColumn="0" w:lastRowFirstColumn="0" w:lastRowLastColumn="0"/>
+            <w:tcW w:w="2172" w:type="dxa"/>
           </w:tcPr>
           <w:p>
             <w:pPr>
@@ -15568,19 +16850,13 @@
                 <w:lang w:val="en-US"/>
               </w:rPr>
               <w:br/>
-              <w:t>STM32F42</w:t>
-            </w:r>
-            <w:r>
-              <w:rPr>
-                <w:lang w:val="en-US"/>
-              </w:rPr>
-              <w:t>9</w:t>
-            </w:r>
-          </w:p>
-        </w:tc>
-        <w:tc>
-          <w:tcPr>
-            <w:tcW w:w="1843" w:type="dxa"/>
+              <w:t>STM32F429</w:t>
+            </w:r>
+          </w:p>
+        </w:tc>
+        <w:tc>
+          <w:tcPr>
+            <w:tcW w:w="1734" w:type="dxa"/>
           </w:tcPr>
           <w:p>
             <w:pPr>
@@ -15599,7 +16875,7 @@
         </w:tc>
         <w:tc>
           <w:tcPr>
-            <w:tcW w:w="992" w:type="dxa"/>
+            <w:tcW w:w="982" w:type="dxa"/>
           </w:tcPr>
           <w:p>
             <w:pPr>
@@ -15618,7 +16894,7 @@
         </w:tc>
         <w:tc>
           <w:tcPr>
-            <w:tcW w:w="1701" w:type="dxa"/>
+            <w:tcW w:w="1643" w:type="dxa"/>
           </w:tcPr>
           <w:p>
             <w:pPr>
@@ -15644,7 +16920,7 @@
         </w:tc>
         <w:tc>
           <w:tcPr>
-            <w:tcW w:w="1247" w:type="dxa"/>
+            <w:tcW w:w="1232" w:type="dxa"/>
           </w:tcPr>
           <w:p>
             <w:pPr>
@@ -15653,12 +16929,14 @@
                 <w:lang w:val="en-US"/>
               </w:rPr>
             </w:pPr>
+            <w:proofErr w:type="spellStart"/>
             <w:r>
               <w:rPr>
                 <w:lang w:val="en-US"/>
               </w:rPr>
               <w:t>ChromArt</w:t>
             </w:r>
+            <w:proofErr w:type="spellEnd"/>
           </w:p>
         </w:tc>
         <w:tc>
@@ -15683,7 +16961,7 @@
               <w:rPr>
                 <w:lang w:val="en-US"/>
               </w:rPr>
-              <w:t xml:space="preserve"> 16</w:t>
+              <w:t xml:space="preserve"> 14</w:t>
             </w:r>
           </w:p>
         </w:tc>
@@ -15692,7 +16970,7 @@
         <w:tc>
           <w:tcPr>
             <w:cnfStyle w:val="001000000000" w:firstRow="0" w:lastRow="0" w:firstColumn="1" w:lastColumn="0" w:oddVBand="0" w:evenVBand="0" w:oddHBand="0" w:evenHBand="0" w:firstRowFirstColumn="0" w:firstRowLastColumn="0" w:lastRowFirstColumn="0" w:lastRowLastColumn="0"/>
-            <w:tcW w:w="1980" w:type="dxa"/>
+            <w:tcW w:w="2172" w:type="dxa"/>
             <w:shd w:val="clear" w:color="auto" w:fill="E2EFD9" w:themeFill="accent6" w:themeFillTint="33"/>
           </w:tcPr>
           <w:p>
@@ -15705,19 +16983,13 @@
               <w:rPr>
                 <w:lang w:val="en-US"/>
               </w:rPr>
-              <w:t>STM32G473</w:t>
-            </w:r>
-            <w:r>
-              <w:rPr>
-                <w:lang w:val="en-US"/>
-              </w:rPr>
-              <w:t>M/V/Q</w:t>
-            </w:r>
-          </w:p>
-        </w:tc>
-        <w:tc>
-          <w:tcPr>
-            <w:tcW w:w="1843" w:type="dxa"/>
+              <w:t>STM32G473M/V/Q</w:t>
+            </w:r>
+          </w:p>
+        </w:tc>
+        <w:tc>
+          <w:tcPr>
+            <w:tcW w:w="1734" w:type="dxa"/>
             <w:shd w:val="clear" w:color="auto" w:fill="E2EFD9" w:themeFill="accent6" w:themeFillTint="33"/>
           </w:tcPr>
           <w:p>
@@ -15737,7 +17009,7 @@
         </w:tc>
         <w:tc>
           <w:tcPr>
-            <w:tcW w:w="992" w:type="dxa"/>
+            <w:tcW w:w="982" w:type="dxa"/>
             <w:shd w:val="clear" w:color="auto" w:fill="E2EFD9" w:themeFill="accent6" w:themeFillTint="33"/>
           </w:tcPr>
           <w:p>
@@ -15751,19 +17023,13 @@
               <w:rPr>
                 <w:lang w:val="en-US"/>
               </w:rPr>
-              <w:t>128KB</w:t>
-            </w:r>
-            <w:r>
-              <w:rPr>
-                <w:lang w:val="en-US"/>
-              </w:rPr>
-              <w:t>*</w:t>
-            </w:r>
-          </w:p>
-        </w:tc>
-        <w:tc>
-          <w:tcPr>
-            <w:tcW w:w="1701" w:type="dxa"/>
+              <w:t>128KB*</w:t>
+            </w:r>
+          </w:p>
+        </w:tc>
+        <w:tc>
+          <w:tcPr>
+            <w:tcW w:w="1643" w:type="dxa"/>
             <w:shd w:val="clear" w:color="auto" w:fill="E2EFD9" w:themeFill="accent6" w:themeFillTint="33"/>
           </w:tcPr>
           <w:p>
@@ -15783,7 +17049,7 @@
         </w:tc>
         <w:tc>
           <w:tcPr>
-            <w:tcW w:w="1247" w:type="dxa"/>
+            <w:tcW w:w="1232" w:type="dxa"/>
             <w:shd w:val="clear" w:color="auto" w:fill="E2EFD9" w:themeFill="accent6" w:themeFillTint="33"/>
           </w:tcPr>
           <w:p>
@@ -15824,13 +17090,7 @@
               <w:rPr>
                 <w:lang w:val="en-US"/>
               </w:rPr>
-              <w:t xml:space="preserve"> </w:t>
-            </w:r>
-            <w:r>
-              <w:rPr>
-                <w:lang w:val="en-US"/>
-              </w:rPr>
-              <w:t>9</w:t>
+              <w:t xml:space="preserve"> 9</w:t>
             </w:r>
           </w:p>
         </w:tc>
@@ -15839,7 +17099,7 @@
         <w:tc>
           <w:tcPr>
             <w:cnfStyle w:val="001000000000" w:firstRow="0" w:lastRow="0" w:firstColumn="1" w:lastColumn="0" w:oddVBand="0" w:evenVBand="0" w:oddHBand="0" w:evenHBand="0" w:firstRowFirstColumn="0" w:firstRowLastColumn="0" w:lastRowFirstColumn="0" w:lastRowLastColumn="0"/>
-            <w:tcW w:w="1980" w:type="dxa"/>
+            <w:tcW w:w="2172" w:type="dxa"/>
             <w:shd w:val="clear" w:color="auto" w:fill="E2EFD9" w:themeFill="accent6" w:themeFillTint="33"/>
           </w:tcPr>
           <w:p>
@@ -15858,7 +17118,7 @@
         </w:tc>
         <w:tc>
           <w:tcPr>
-            <w:tcW w:w="1843" w:type="dxa"/>
+            <w:tcW w:w="1734" w:type="dxa"/>
             <w:shd w:val="clear" w:color="auto" w:fill="E2EFD9" w:themeFill="accent6" w:themeFillTint="33"/>
           </w:tcPr>
           <w:p>
@@ -15878,7 +17138,7 @@
         </w:tc>
         <w:tc>
           <w:tcPr>
-            <w:tcW w:w="992" w:type="dxa"/>
+            <w:tcW w:w="982" w:type="dxa"/>
             <w:shd w:val="clear" w:color="auto" w:fill="E2EFD9" w:themeFill="accent6" w:themeFillTint="33"/>
           </w:tcPr>
           <w:p>
@@ -15898,7 +17158,7 @@
         </w:tc>
         <w:tc>
           <w:tcPr>
-            <w:tcW w:w="1701" w:type="dxa"/>
+            <w:tcW w:w="1643" w:type="dxa"/>
             <w:shd w:val="clear" w:color="auto" w:fill="E2EFD9" w:themeFill="accent6" w:themeFillTint="33"/>
           </w:tcPr>
           <w:p>
@@ -15918,7 +17178,7 @@
         </w:tc>
         <w:tc>
           <w:tcPr>
-            <w:tcW w:w="1247" w:type="dxa"/>
+            <w:tcW w:w="1232" w:type="dxa"/>
             <w:shd w:val="clear" w:color="auto" w:fill="E2EFD9" w:themeFill="accent6" w:themeFillTint="33"/>
           </w:tcPr>
           <w:p>
@@ -15960,13 +17220,7 @@
               <w:rPr>
                 <w:lang w:val="en-US"/>
               </w:rPr>
-              <w:t xml:space="preserve"> </w:t>
-            </w:r>
-            <w:r>
-              <w:rPr>
-                <w:lang w:val="en-US"/>
-              </w:rPr>
-              <w:t>9</w:t>
+              <w:t xml:space="preserve"> 9</w:t>
             </w:r>
           </w:p>
         </w:tc>
@@ -16047,7 +17301,6 @@
         <w:rPr>
           <w:lang w:val="en-US"/>
         </w:rPr>
-        <w:lastRenderedPageBreak/>
         <w:t>Cortex-M0</w:t>
       </w:r>
       <w:r>
@@ -16108,6 +17361,7 @@
         <w:rPr>
           <w:lang w:val="en-US"/>
         </w:rPr>
+        <w:lastRenderedPageBreak/>
         <w:t>DMA to offload CPU</w:t>
       </w:r>
     </w:p>
@@ -16233,11 +17487,19 @@
         </w:rPr>
         <w:t xml:space="preserve"> </w:t>
       </w:r>
-      <w:r>
-        <w:rPr>
-          <w:lang w:val="en-US"/>
-        </w:rPr>
-        <w:t>px/sec</w:t>
+      <w:proofErr w:type="spellStart"/>
+      <w:r>
+        <w:rPr>
+          <w:lang w:val="en-US"/>
+        </w:rPr>
+        <w:t>px</w:t>
+      </w:r>
+      <w:proofErr w:type="spellEnd"/>
+      <w:r>
+        <w:rPr>
+          <w:lang w:val="en-US"/>
+        </w:rPr>
+        <w:t>/sec</w:t>
       </w:r>
     </w:p>
     <w:tbl>
@@ -16554,11 +17816,19 @@
               </w:rPr>
               <w:t xml:space="preserve"> </w:t>
             </w:r>
-            <w:r>
-              <w:rPr>
-                <w:lang w:val="en-US"/>
-              </w:rPr>
-              <w:t xml:space="preserve">px/sec </w:t>
+            <w:proofErr w:type="spellStart"/>
+            <w:r>
+              <w:rPr>
+                <w:lang w:val="en-US"/>
+              </w:rPr>
+              <w:t>px</w:t>
+            </w:r>
+            <w:proofErr w:type="spellEnd"/>
+            <w:r>
+              <w:rPr>
+                <w:lang w:val="en-US"/>
+              </w:rPr>
+              <w:t xml:space="preserve">/sec </w:t>
             </w:r>
             <w:r>
               <w:rPr>
@@ -16603,7 +17873,25 @@
                 <w:iCs/>
                 <w:lang w:val="en-US"/>
               </w:rPr>
-              <w:t>At 20 cycles/px this takes up to 75% CPU</w:t>
+              <w:t>At 20 cycles/</w:t>
+            </w:r>
+            <w:proofErr w:type="spellStart"/>
+            <w:r>
+              <w:rPr>
+                <w:i/>
+                <w:iCs/>
+                <w:lang w:val="en-US"/>
+              </w:rPr>
+              <w:t>px</w:t>
+            </w:r>
+            <w:proofErr w:type="spellEnd"/>
+            <w:r>
+              <w:rPr>
+                <w:i/>
+                <w:iCs/>
+                <w:lang w:val="en-US"/>
+              </w:rPr>
+              <w:t xml:space="preserve"> this takes up to 75% CPU</w:t>
             </w:r>
           </w:p>
         </w:tc>
@@ -16728,11 +18016,19 @@
         </w:rPr>
         <w:t xml:space="preserve"> </w:t>
       </w:r>
-      <w:r>
-        <w:rPr>
-          <w:lang w:val="en-US"/>
-        </w:rPr>
-        <w:t>px/sec</w:t>
+      <w:proofErr w:type="spellStart"/>
+      <w:r>
+        <w:rPr>
+          <w:lang w:val="en-US"/>
+        </w:rPr>
+        <w:t>px</w:t>
+      </w:r>
+      <w:proofErr w:type="spellEnd"/>
+      <w:r>
+        <w:rPr>
+          <w:lang w:val="en-US"/>
+        </w:rPr>
+        <w:t>/sec</w:t>
       </w:r>
       <w:r>
         <w:rPr>
@@ -16750,7 +18046,21 @@
         <w:rPr>
           <w:lang w:val="en-US"/>
         </w:rPr>
-        <w:t xml:space="preserve"> ~1400000 px/sec</w:t>
+        <w:t xml:space="preserve"> ~1400000 </w:t>
+      </w:r>
+      <w:proofErr w:type="spellStart"/>
+      <w:r>
+        <w:rPr>
+          <w:lang w:val="en-US"/>
+        </w:rPr>
+        <w:t>px</w:t>
+      </w:r>
+      <w:proofErr w:type="spellEnd"/>
+      <w:r>
+        <w:rPr>
+          <w:lang w:val="en-US"/>
+        </w:rPr>
+        <w:t>/sec</w:t>
       </w:r>
     </w:p>
     <w:tbl>
@@ -17038,7 +18348,21 @@
               <w:rPr>
                 <w:lang w:val="en-US"/>
               </w:rPr>
-              <w:t xml:space="preserve">64 MHz / 1400000 px/sec </w:t>
+              <w:t xml:space="preserve">64 MHz / 1400000 </w:t>
+            </w:r>
+            <w:proofErr w:type="spellStart"/>
+            <w:r>
+              <w:rPr>
+                <w:lang w:val="en-US"/>
+              </w:rPr>
+              <w:t>px</w:t>
+            </w:r>
+            <w:proofErr w:type="spellEnd"/>
+            <w:r>
+              <w:rPr>
+                <w:lang w:val="en-US"/>
+              </w:rPr>
+              <w:t xml:space="preserve">/sec </w:t>
             </w:r>
             <w:r>
               <w:rPr>
@@ -17756,7 +19080,6 @@
         <w:rPr>
           <w:lang w:val="en-US"/>
         </w:rPr>
-        <w:lastRenderedPageBreak/>
         <w:t xml:space="preserve">At 24 cycles/pixel we would load CPU up to </w:t>
       </w:r>
       <w:r>
@@ -17817,6 +19140,7 @@
               <w:rPr>
                 <w:lang w:val="en-US"/>
               </w:rPr>
+              <w:lastRenderedPageBreak/>
               <w:t>Algorithm</w:t>
             </w:r>
           </w:p>
@@ -17836,8 +19160,16 @@
               <w:rPr>
                 <w:lang w:val="en-US"/>
               </w:rPr>
-              <w:t>Cycles/px</w:t>
-            </w:r>
+              <w:t>Cycles/</w:t>
+            </w:r>
+            <w:proofErr w:type="spellStart"/>
+            <w:r>
+              <w:rPr>
+                <w:lang w:val="en-US"/>
+              </w:rPr>
+              <w:t>px</w:t>
+            </w:r>
+            <w:proofErr w:type="spellEnd"/>
           </w:p>
         </w:tc>
         <w:tc>
@@ -17855,8 +19187,16 @@
               <w:rPr>
                 <w:lang w:val="en-US"/>
               </w:rPr>
-              <w:t>Stalls/px</w:t>
-            </w:r>
+              <w:t>Stalls/</w:t>
+            </w:r>
+            <w:proofErr w:type="spellStart"/>
+            <w:r>
+              <w:rPr>
+                <w:lang w:val="en-US"/>
+              </w:rPr>
+              <w:t>px</w:t>
+            </w:r>
+            <w:proofErr w:type="spellEnd"/>
           </w:p>
         </w:tc>
         <w:tc>
@@ -18615,8 +19955,16 @@
               <w:rPr>
                 <w:lang w:val="en-US"/>
               </w:rPr>
-              <w:t>Compute per 2 px</w:t>
-            </w:r>
+              <w:t xml:space="preserve">Compute per 2 </w:t>
+            </w:r>
+            <w:proofErr w:type="spellStart"/>
+            <w:r>
+              <w:rPr>
+                <w:lang w:val="en-US"/>
+              </w:rPr>
+              <w:t>px</w:t>
+            </w:r>
+            <w:proofErr w:type="spellEnd"/>
           </w:p>
         </w:tc>
         <w:tc>
@@ -18766,6 +20114,124 @@
         </w:rPr>
         <w:t xml:space="preserve"> the algorithm should be kept &lt;= 32 cycles to give ample time for other activities.</w:t>
       </w:r>
+    </w:p>
+    <w:p>
+      <w:pPr>
+        <w:pStyle w:val="Heading2"/>
+        <w:rPr>
+          <w:lang w:val="en-US"/>
+        </w:rPr>
+      </w:pPr>
+      <w:r>
+        <w:rPr>
+          <w:lang w:val="en-US"/>
+        </w:rPr>
+        <w:t>Performance on STM32</w:t>
+      </w:r>
+      <w:r>
+        <w:rPr>
+          <w:lang w:val="en-US"/>
+        </w:rPr>
+        <w:t xml:space="preserve"> with </w:t>
+      </w:r>
+      <w:r>
+        <w:rPr>
+          <w:lang w:val="en-US"/>
+        </w:rPr>
+        <w:t>Cortex-M</w:t>
+      </w:r>
+      <w:r>
+        <w:rPr>
+          <w:lang w:val="en-US"/>
+        </w:rPr>
+        <w:t>4</w:t>
+      </w:r>
+    </w:p>
+    <w:p>
+      <w:pPr>
+        <w:rPr>
+          <w:lang w:val="en-US"/>
+        </w:rPr>
+      </w:pPr>
+      <w:r>
+        <w:rPr>
+          <w:lang w:val="en-US"/>
+        </w:rPr>
+        <w:t>These Cortex-M4 CPUs should fit easily if the Cortex-M0+ is appropriate. Hence no analysis is done since:</w:t>
+      </w:r>
+    </w:p>
+    <w:p>
+      <w:pPr>
+        <w:pStyle w:val="ListParagraph"/>
+        <w:numPr>
+          <w:ilvl w:val="0"/>
+          <w:numId w:val="6"/>
+        </w:numPr>
+        <w:rPr>
+          <w:lang w:val="en-US"/>
+        </w:rPr>
+      </w:pPr>
+      <w:r>
+        <w:rPr>
+          <w:lang w:val="en-US"/>
+        </w:rPr>
+        <w:t>T</w:t>
+      </w:r>
+      <w:r>
+        <w:rPr>
+          <w:lang w:val="en-US"/>
+        </w:rPr>
+        <w:t>he Cortex-M4 is more efficient than Cortex-M0+</w:t>
+      </w:r>
+      <w:r>
+        <w:rPr>
+          <w:lang w:val="en-US"/>
+        </w:rPr>
+        <w:t>. This is mainly due to instruction set and the device having an instruction and data bus, rather than a single shared bus.</w:t>
+      </w:r>
+    </w:p>
+    <w:p>
+      <w:pPr>
+        <w:pStyle w:val="ListParagraph"/>
+        <w:numPr>
+          <w:ilvl w:val="0"/>
+          <w:numId w:val="6"/>
+        </w:numPr>
+        <w:rPr>
+          <w:lang w:val="en-US"/>
+        </w:rPr>
+      </w:pPr>
+      <w:r>
+        <w:rPr>
+          <w:lang w:val="en-US"/>
+        </w:rPr>
+        <w:t>The Cortex-M4</w:t>
+      </w:r>
+      <w:r>
+        <w:rPr>
+          <w:lang w:val="en-US"/>
+        </w:rPr>
+        <w:t xml:space="preserve"> </w:t>
+      </w:r>
+      <w:r>
+        <w:rPr>
+          <w:lang w:val="en-US"/>
+        </w:rPr>
+        <w:t>designs</w:t>
+      </w:r>
+      <w:r>
+        <w:rPr>
+          <w:lang w:val="en-US"/>
+        </w:rPr>
+        <w:t xml:space="preserve"> run at a higher clock frequency.</w:t>
+      </w:r>
+    </w:p>
+    <w:p>
+      <w:pPr>
+        <w:rPr>
+          <w:lang w:val="en-US"/>
+        </w:rPr>
+      </w:pPr>
     </w:p>
     <w:sectPr>
       <w:pgSz w:w="12240" w:h="15840"/>
@@ -19117,6 +20583,230 @@
     </w:lvl>
   </w:abstractNum>
   <w:abstractNum w:abstractNumId="3" w15:restartNumberingAfterBreak="0">
+    <w:nsid w:val="3A074B1F"/>
+    <w:multiLevelType w:val="hybridMultilevel"/>
+    <w:tmpl w:val="3F68DE06"/>
+    <w:lvl w:ilvl="0" w:tplc="5BCAB2C8">
+      <w:numFmt w:val="bullet"/>
+      <w:lvlText w:val=""/>
+      <w:lvlJc w:val="left"/>
+      <w:pPr>
+        <w:ind w:left="720" w:hanging="360"/>
+      </w:pPr>
+      <w:rPr>
+        <w:rFonts w:ascii="Symbol" w:eastAsiaTheme="minorHAnsi" w:hAnsi="Symbol" w:cstheme="minorBidi" w:hint="default"/>
+      </w:rPr>
+    </w:lvl>
+    <w:lvl w:ilvl="1" w:tplc="20000003" w:tentative="1">
+      <w:start w:val="1"/>
+      <w:numFmt w:val="bullet"/>
+      <w:lvlText w:val="o"/>
+      <w:lvlJc w:val="left"/>
+      <w:pPr>
+        <w:ind w:left="1440" w:hanging="360"/>
+      </w:pPr>
+      <w:rPr>
+        <w:rFonts w:ascii="Courier New" w:hAnsi="Courier New" w:cs="Courier New" w:hint="default"/>
+      </w:rPr>
+    </w:lvl>
+    <w:lvl w:ilvl="2" w:tplc="20000005" w:tentative="1">
+      <w:start w:val="1"/>
+      <w:numFmt w:val="bullet"/>
+      <w:lvlText w:val=""/>
+      <w:lvlJc w:val="left"/>
+      <w:pPr>
+        <w:ind w:left="2160" w:hanging="360"/>
+      </w:pPr>
+      <w:rPr>
+        <w:rFonts w:ascii="Wingdings" w:hAnsi="Wingdings" w:hint="default"/>
+      </w:rPr>
+    </w:lvl>
+    <w:lvl w:ilvl="3" w:tplc="20000001" w:tentative="1">
+      <w:start w:val="1"/>
+      <w:numFmt w:val="bullet"/>
+      <w:lvlText w:val=""/>
+      <w:lvlJc w:val="left"/>
+      <w:pPr>
+        <w:ind w:left="2880" w:hanging="360"/>
+      </w:pPr>
+      <w:rPr>
+        <w:rFonts w:ascii="Symbol" w:hAnsi="Symbol" w:hint="default"/>
+      </w:rPr>
+    </w:lvl>
+    <w:lvl w:ilvl="4" w:tplc="20000003" w:tentative="1">
+      <w:start w:val="1"/>
+      <w:numFmt w:val="bullet"/>
+      <w:lvlText w:val="o"/>
+      <w:lvlJc w:val="left"/>
+      <w:pPr>
+        <w:ind w:left="3600" w:hanging="360"/>
+      </w:pPr>
+      <w:rPr>
+        <w:rFonts w:ascii="Courier New" w:hAnsi="Courier New" w:cs="Courier New" w:hint="default"/>
+      </w:rPr>
+    </w:lvl>
+    <w:lvl w:ilvl="5" w:tplc="20000005" w:tentative="1">
+      <w:start w:val="1"/>
+      <w:numFmt w:val="bullet"/>
+      <w:lvlText w:val=""/>
+      <w:lvlJc w:val="left"/>
+      <w:pPr>
+        <w:ind w:left="4320" w:hanging="360"/>
+      </w:pPr>
+      <w:rPr>
+        <w:rFonts w:ascii="Wingdings" w:hAnsi="Wingdings" w:hint="default"/>
+      </w:rPr>
+    </w:lvl>
+    <w:lvl w:ilvl="6" w:tplc="20000001" w:tentative="1">
+      <w:start w:val="1"/>
+      <w:numFmt w:val="bullet"/>
+      <w:lvlText w:val=""/>
+      <w:lvlJc w:val="left"/>
+      <w:pPr>
+        <w:ind w:left="5040" w:hanging="360"/>
+      </w:pPr>
+      <w:rPr>
+        <w:rFonts w:ascii="Symbol" w:hAnsi="Symbol" w:hint="default"/>
+      </w:rPr>
+    </w:lvl>
+    <w:lvl w:ilvl="7" w:tplc="20000003" w:tentative="1">
+      <w:start w:val="1"/>
+      <w:numFmt w:val="bullet"/>
+      <w:lvlText w:val="o"/>
+      <w:lvlJc w:val="left"/>
+      <w:pPr>
+        <w:ind w:left="5760" w:hanging="360"/>
+      </w:pPr>
+      <w:rPr>
+        <w:rFonts w:ascii="Courier New" w:hAnsi="Courier New" w:cs="Courier New" w:hint="default"/>
+      </w:rPr>
+    </w:lvl>
+    <w:lvl w:ilvl="8" w:tplc="20000005" w:tentative="1">
+      <w:start w:val="1"/>
+      <w:numFmt w:val="bullet"/>
+      <w:lvlText w:val=""/>
+      <w:lvlJc w:val="left"/>
+      <w:pPr>
+        <w:ind w:left="6480" w:hanging="360"/>
+      </w:pPr>
+      <w:rPr>
+        <w:rFonts w:ascii="Wingdings" w:hAnsi="Wingdings" w:hint="default"/>
+      </w:rPr>
+    </w:lvl>
+  </w:abstractNum>
+  <w:abstractNum w:abstractNumId="4" w15:restartNumberingAfterBreak="0">
+    <w:nsid w:val="6603514D"/>
+    <w:multiLevelType w:val="hybridMultilevel"/>
+    <w:tmpl w:val="920C4B38"/>
+    <w:lvl w:ilvl="0" w:tplc="5BCAB2C8">
+      <w:numFmt w:val="bullet"/>
+      <w:lvlText w:val=""/>
+      <w:lvlJc w:val="left"/>
+      <w:pPr>
+        <w:ind w:left="720" w:hanging="360"/>
+      </w:pPr>
+      <w:rPr>
+        <w:rFonts w:ascii="Symbol" w:eastAsiaTheme="minorHAnsi" w:hAnsi="Symbol" w:cstheme="minorBidi" w:hint="default"/>
+      </w:rPr>
+    </w:lvl>
+    <w:lvl w:ilvl="1" w:tplc="20000003">
+      <w:start w:val="1"/>
+      <w:numFmt w:val="bullet"/>
+      <w:lvlText w:val="o"/>
+      <w:lvlJc w:val="left"/>
+      <w:pPr>
+        <w:ind w:left="1440" w:hanging="360"/>
+      </w:pPr>
+      <w:rPr>
+        <w:rFonts w:ascii="Courier New" w:hAnsi="Courier New" w:cs="Courier New" w:hint="default"/>
+      </w:rPr>
+    </w:lvl>
+    <w:lvl w:ilvl="2" w:tplc="20000005" w:tentative="1">
+      <w:start w:val="1"/>
+      <w:numFmt w:val="bullet"/>
+      <w:lvlText w:val=""/>
+      <w:lvlJc w:val="left"/>
+      <w:pPr>
+        <w:ind w:left="2160" w:hanging="360"/>
+      </w:pPr>
+      <w:rPr>
+        <w:rFonts w:ascii="Wingdings" w:hAnsi="Wingdings" w:hint="default"/>
+      </w:rPr>
+    </w:lvl>
+    <w:lvl w:ilvl="3" w:tplc="20000001" w:tentative="1">
+      <w:start w:val="1"/>
+      <w:numFmt w:val="bullet"/>
+      <w:lvlText w:val=""/>
+      <w:lvlJc w:val="left"/>
+      <w:pPr>
+        <w:ind w:left="2880" w:hanging="360"/>
+      </w:pPr>
+      <w:rPr>
+        <w:rFonts w:ascii="Symbol" w:hAnsi="Symbol" w:hint="default"/>
+      </w:rPr>
+    </w:lvl>
+    <w:lvl w:ilvl="4" w:tplc="20000003" w:tentative="1">
+      <w:start w:val="1"/>
+      <w:numFmt w:val="bullet"/>
+      <w:lvlText w:val="o"/>
+      <w:lvlJc w:val="left"/>
+      <w:pPr>
+        <w:ind w:left="3600" w:hanging="360"/>
+      </w:pPr>
+      <w:rPr>
+        <w:rFonts w:ascii="Courier New" w:hAnsi="Courier New" w:cs="Courier New" w:hint="default"/>
+      </w:rPr>
+    </w:lvl>
+    <w:lvl w:ilvl="5" w:tplc="20000005" w:tentative="1">
+      <w:start w:val="1"/>
+      <w:numFmt w:val="bullet"/>
+      <w:lvlText w:val=""/>
+      <w:lvlJc w:val="left"/>
+      <w:pPr>
+        <w:ind w:left="4320" w:hanging="360"/>
+      </w:pPr>
+      <w:rPr>
+        <w:rFonts w:ascii="Wingdings" w:hAnsi="Wingdings" w:hint="default"/>
+      </w:rPr>
+    </w:lvl>
+    <w:lvl w:ilvl="6" w:tplc="20000001" w:tentative="1">
+      <w:start w:val="1"/>
+      <w:numFmt w:val="bullet"/>
+      <w:lvlText w:val=""/>
+      <w:lvlJc w:val="left"/>
+      <w:pPr>
+        <w:ind w:left="5040" w:hanging="360"/>
+      </w:pPr>
+      <w:rPr>
+        <w:rFonts w:ascii="Symbol" w:hAnsi="Symbol" w:hint="default"/>
+      </w:rPr>
+    </w:lvl>
+    <w:lvl w:ilvl="7" w:tplc="20000003" w:tentative="1">
+      <w:start w:val="1"/>
+      <w:numFmt w:val="bullet"/>
+      <w:lvlText w:val="o"/>
+      <w:lvlJc w:val="left"/>
+      <w:pPr>
+        <w:ind w:left="5760" w:hanging="360"/>
+      </w:pPr>
+      <w:rPr>
+        <w:rFonts w:ascii="Courier New" w:hAnsi="Courier New" w:cs="Courier New" w:hint="default"/>
+      </w:rPr>
+    </w:lvl>
+    <w:lvl w:ilvl="8" w:tplc="20000005" w:tentative="1">
+      <w:start w:val="1"/>
+      <w:numFmt w:val="bullet"/>
+      <w:lvlText w:val=""/>
+      <w:lvlJc w:val="left"/>
+      <w:pPr>
+        <w:ind w:left="6480" w:hanging="360"/>
+      </w:pPr>
+      <w:rPr>
+        <w:rFonts w:ascii="Wingdings" w:hAnsi="Wingdings" w:hint="default"/>
+      </w:rPr>
+    </w:lvl>
+  </w:abstractNum>
+  <w:abstractNum w:abstractNumId="5" w15:restartNumberingAfterBreak="0">
     <w:nsid w:val="6B2662BB"/>
     <w:multiLevelType w:val="hybridMultilevel"/>
     <w:tmpl w:val="C164B99E"/>
@@ -19229,7 +20919,7 @@
       </w:rPr>
     </w:lvl>
   </w:abstractNum>
-  <w:abstractNum w:abstractNumId="4" w15:restartNumberingAfterBreak="0">
+  <w:abstractNum w:abstractNumId="6" w15:restartNumberingAfterBreak="0">
     <w:nsid w:val="6BED3795"/>
     <w:multiLevelType w:val="hybridMultilevel"/>
     <w:tmpl w:val="1E029A7A"/>
@@ -19341,6 +21031,155 @@
       </w:rPr>
     </w:lvl>
   </w:abstractNum>
+  <w:abstractNum w:abstractNumId="7" w15:restartNumberingAfterBreak="0">
+    <w:nsid w:val="6CDD3599"/>
+    <w:multiLevelType w:val="multilevel"/>
+    <w:tmpl w:val="F9AAA816"/>
+    <w:lvl w:ilvl="0">
+      <w:start w:val="1"/>
+      <w:numFmt w:val="bullet"/>
+      <w:lvlText w:val=""/>
+      <w:lvlJc w:val="left"/>
+      <w:pPr>
+        <w:tabs>
+          <w:tab w:val="num" w:pos="720"/>
+        </w:tabs>
+        <w:ind w:left="720" w:hanging="360"/>
+      </w:pPr>
+      <w:rPr>
+        <w:rFonts w:ascii="Symbol" w:hAnsi="Symbol" w:hint="default"/>
+        <w:sz w:val="20"/>
+      </w:rPr>
+    </w:lvl>
+    <w:lvl w:ilvl="1" w:tentative="1">
+      <w:start w:val="1"/>
+      <w:numFmt w:val="bullet"/>
+      <w:lvlText w:val="o"/>
+      <w:lvlJc w:val="left"/>
+      <w:pPr>
+        <w:tabs>
+          <w:tab w:val="num" w:pos="1440"/>
+        </w:tabs>
+        <w:ind w:left="1440" w:hanging="360"/>
+      </w:pPr>
+      <w:rPr>
+        <w:rFonts w:ascii="Courier New" w:hAnsi="Courier New" w:hint="default"/>
+        <w:sz w:val="20"/>
+      </w:rPr>
+    </w:lvl>
+    <w:lvl w:ilvl="2" w:tentative="1">
+      <w:start w:val="1"/>
+      <w:numFmt w:val="bullet"/>
+      <w:lvlText w:val=""/>
+      <w:lvlJc w:val="left"/>
+      <w:pPr>
+        <w:tabs>
+          <w:tab w:val="num" w:pos="2160"/>
+        </w:tabs>
+        <w:ind w:left="2160" w:hanging="360"/>
+      </w:pPr>
+      <w:rPr>
+        <w:rFonts w:ascii="Wingdings" w:hAnsi="Wingdings" w:hint="default"/>
+        <w:sz w:val="20"/>
+      </w:rPr>
+    </w:lvl>
+    <w:lvl w:ilvl="3" w:tentative="1">
+      <w:start w:val="1"/>
+      <w:numFmt w:val="bullet"/>
+      <w:lvlText w:val=""/>
+      <w:lvlJc w:val="left"/>
+      <w:pPr>
+        <w:tabs>
+          <w:tab w:val="num" w:pos="2880"/>
+        </w:tabs>
+        <w:ind w:left="2880" w:hanging="360"/>
+      </w:pPr>
+      <w:rPr>
+        <w:rFonts w:ascii="Wingdings" w:hAnsi="Wingdings" w:hint="default"/>
+        <w:sz w:val="20"/>
+      </w:rPr>
+    </w:lvl>
+    <w:lvl w:ilvl="4" w:tentative="1">
+      <w:start w:val="1"/>
+      <w:numFmt w:val="bullet"/>
+      <w:lvlText w:val=""/>
+      <w:lvlJc w:val="left"/>
+      <w:pPr>
+        <w:tabs>
+          <w:tab w:val="num" w:pos="3600"/>
+        </w:tabs>
+        <w:ind w:left="3600" w:hanging="360"/>
+      </w:pPr>
+      <w:rPr>
+        <w:rFonts w:ascii="Wingdings" w:hAnsi="Wingdings" w:hint="default"/>
+        <w:sz w:val="20"/>
+      </w:rPr>
+    </w:lvl>
+    <w:lvl w:ilvl="5" w:tentative="1">
+      <w:start w:val="1"/>
+      <w:numFmt w:val="bullet"/>
+      <w:lvlText w:val=""/>
+      <w:lvlJc w:val="left"/>
+      <w:pPr>
+        <w:tabs>
+          <w:tab w:val="num" w:pos="4320"/>
+        </w:tabs>
+        <w:ind w:left="4320" w:hanging="360"/>
+      </w:pPr>
+      <w:rPr>
+        <w:rFonts w:ascii="Wingdings" w:hAnsi="Wingdings" w:hint="default"/>
+        <w:sz w:val="20"/>
+      </w:rPr>
+    </w:lvl>
+    <w:lvl w:ilvl="6" w:tentative="1">
+      <w:start w:val="1"/>
+      <w:numFmt w:val="bullet"/>
+      <w:lvlText w:val=""/>
+      <w:lvlJc w:val="left"/>
+      <w:pPr>
+        <w:tabs>
+          <w:tab w:val="num" w:pos="5040"/>
+        </w:tabs>
+        <w:ind w:left="5040" w:hanging="360"/>
+      </w:pPr>
+      <w:rPr>
+        <w:rFonts w:ascii="Wingdings" w:hAnsi="Wingdings" w:hint="default"/>
+        <w:sz w:val="20"/>
+      </w:rPr>
+    </w:lvl>
+    <w:lvl w:ilvl="7" w:tentative="1">
+      <w:start w:val="1"/>
+      <w:numFmt w:val="bullet"/>
+      <w:lvlText w:val=""/>
+      <w:lvlJc w:val="left"/>
+      <w:pPr>
+        <w:tabs>
+          <w:tab w:val="num" w:pos="5760"/>
+        </w:tabs>
+        <w:ind w:left="5760" w:hanging="360"/>
+      </w:pPr>
+      <w:rPr>
+        <w:rFonts w:ascii="Wingdings" w:hAnsi="Wingdings" w:hint="default"/>
+        <w:sz w:val="20"/>
+      </w:rPr>
+    </w:lvl>
+    <w:lvl w:ilvl="8" w:tentative="1">
+      <w:start w:val="1"/>
+      <w:numFmt w:val="bullet"/>
+      <w:lvlText w:val=""/>
+      <w:lvlJc w:val="left"/>
+      <w:pPr>
+        <w:tabs>
+          <w:tab w:val="num" w:pos="6480"/>
+        </w:tabs>
+        <w:ind w:left="6480" w:hanging="360"/>
+      </w:pPr>
+      <w:rPr>
+        <w:rFonts w:ascii="Wingdings" w:hAnsi="Wingdings" w:hint="default"/>
+        <w:sz w:val="20"/>
+      </w:rPr>
+    </w:lvl>
+  </w:abstractNum>
   <w:num w:numId="1" w16cid:durableId="1035303638">
     <w:abstractNumId w:val="0"/>
   </w:num>
@@ -19351,9 +21190,18 @@
     <w:abstractNumId w:val="2"/>
   </w:num>
   <w:num w:numId="4" w16cid:durableId="904486683">
+    <w:abstractNumId w:val="5"/>
+  </w:num>
+  <w:num w:numId="5" w16cid:durableId="188378668">
+    <w:abstractNumId w:val="6"/>
+  </w:num>
+  <w:num w:numId="6" w16cid:durableId="2091347913">
     <w:abstractNumId w:val="3"/>
   </w:num>
-  <w:num w:numId="5" w16cid:durableId="188378668">
+  <w:num w:numId="7" w16cid:durableId="1988631644">
+    <w:abstractNumId w:val="7"/>
+  </w:num>
+  <w:num w:numId="8" w16cid:durableId="981037105">
     <w:abstractNumId w:val="4"/>
   </w:num>
 </w:numbering>
@@ -20252,6 +22100,11 @@
       <w:color w:val="2F5496" w:themeColor="accent1" w:themeShade="BF"/>
     </w:rPr>
   </w:style>
+  <w:style w:type="character" w:customStyle="1" w:styleId="mwe-math-mathml-inline">
+    <w:name w:val="mwe-math-mathml-inline"/>
+    <w:basedOn w:val="DefaultParagraphFont"/>
+    <w:rsid w:val="006B5922"/>
+  </w:style>
 </w:styles>
 </file>
 

</xml_diff>